<commit_message>
Finalizacion de prueba 1
</commit_message>
<xml_diff>
--- a/13MBID - Memoria de trabajo practica 2_Maritza_Pinta.docx
+++ b/13MBID - Memoria de trabajo practica 2_Maritza_Pinta.docx
@@ -2331,6 +2331,7 @@
       <w:r>
         <w:rPr>
           <w:rFonts w:ascii="Times New Roman" w:hAnsi="Times New Roman" w:cs="Times New Roman"/>
+          <w:noProof/>
           <w:color w:val="000000" w:themeColor="text1"/>
         </w:rPr>
         <w:drawing>
@@ -2867,6 +2868,7 @@
       <w:r>
         <w:rPr>
           <w:rFonts w:ascii="Times New Roman" w:hAnsi="Times New Roman" w:cs="Times New Roman"/>
+          <w:noProof/>
         </w:rPr>
         <w:drawing>
           <wp:inline distT="0" distB="0" distL="0" distR="0" wp14:anchorId="2C49529F" wp14:editId="4483A4B9">
@@ -2964,19 +2966,7 @@
         <w:rPr>
           <w:rFonts w:ascii="Times New Roman" w:hAnsi="Times New Roman" w:cs="Times New Roman"/>
         </w:rPr>
-        <w:t xml:space="preserve">En esta actividad se van a utilizar diferentes librerías de Python para obtener de forma simple, modelos de predicción sobre el entorno de trabajo definido previamente. El repositorio de código donde se encuentra esta </w:t>
-      </w:r>
-      <w:r>
-        <w:rPr>
-          <w:rFonts w:ascii="Times New Roman" w:hAnsi="Times New Roman" w:cs="Times New Roman"/>
-        </w:rPr>
-        <w:t>experimentación</w:t>
-      </w:r>
-      <w:r>
-        <w:rPr>
-          <w:rFonts w:ascii="Times New Roman" w:hAnsi="Times New Roman" w:cs="Times New Roman"/>
-        </w:rPr>
-        <w:t xml:space="preserve"> es:</w:t>
+        <w:t>En esta actividad se van a utilizar diferentes librerías de Python para obtener de forma simple, modelos de predicción sobre el entorno de trabajo definido previamente. El repositorio de código donde se encuentra esta experimentación es:</w:t>
       </w:r>
       <w:r>
         <w:rPr>
@@ -3031,7 +3021,9 @@
           <w:szCs w:val="24"/>
         </w:rPr>
       </w:pPr>
-      <w:r>
+    </w:p>
+    <w:p>
+      <w:pPr>
         <w:rPr>
           <w:rFonts w:ascii="Times New Roman" w:hAnsi="Times New Roman" w:cs="Times New Roman"/>
           <w:b/>
@@ -3039,6 +3031,27 @@
           <w:sz w:val="24"/>
           <w:szCs w:val="24"/>
         </w:rPr>
+      </w:pPr>
+    </w:p>
+    <w:p>
+      <w:pPr>
+        <w:rPr>
+          <w:rFonts w:ascii="Times New Roman" w:hAnsi="Times New Roman" w:cs="Times New Roman"/>
+          <w:b/>
+          <w:bCs/>
+          <w:sz w:val="24"/>
+          <w:szCs w:val="24"/>
+        </w:rPr>
+      </w:pPr>
+      <w:r>
+        <w:rPr>
+          <w:rFonts w:ascii="Times New Roman" w:hAnsi="Times New Roman" w:cs="Times New Roman"/>
+          <w:b/>
+          <w:bCs/>
+          <w:sz w:val="24"/>
+          <w:szCs w:val="24"/>
+        </w:rPr>
+        <w:lastRenderedPageBreak/>
         <w:t>Evaluación del modelo</w:t>
       </w:r>
     </w:p>
@@ -3048,18 +3061,15 @@
           <w:rFonts w:ascii="Times New Roman" w:hAnsi="Times New Roman" w:cs="Times New Roman"/>
         </w:rPr>
       </w:pPr>
+      <w:r>
+        <w:rPr>
+          <w:rFonts w:ascii="Times New Roman" w:hAnsi="Times New Roman" w:cs="Times New Roman"/>
+        </w:rPr>
+        <w:t>Se documenta en esta sección la ejecución de cada instancia de prueba con las técnicas empleadas y sus resultados obtenidos:</w:t>
+      </w:r>
     </w:p>
     <w:p>
       <w:pPr>
-        <w:rPr>
-          <w:rFonts w:ascii="Times New Roman" w:hAnsi="Times New Roman" w:cs="Times New Roman"/>
-        </w:rPr>
-      </w:pPr>
-    </w:p>
-    <w:p>
-      <w:pPr>
-        <w:pStyle w:val="Ttulo2"/>
-        <w:jc w:val="both"/>
         <w:rPr>
           <w:rFonts w:ascii="Times New Roman" w:hAnsi="Times New Roman" w:cs="Times New Roman"/>
           <w:b/>
@@ -3076,7 +3086,3272 @@
           <w:sz w:val="24"/>
           <w:szCs w:val="24"/>
         </w:rPr>
-        <w:t>[E] EVALUACION</w:t>
+        <w:t xml:space="preserve">Prueba </w:t>
+      </w:r>
+      <w:r>
+        <w:rPr>
+          <w:rFonts w:ascii="Times New Roman" w:hAnsi="Times New Roman" w:cs="Times New Roman"/>
+          <w:b/>
+          <w:bCs/>
+          <w:sz w:val="24"/>
+          <w:szCs w:val="24"/>
+        </w:rPr>
+        <w:t>No. 1</w:t>
+      </w:r>
+    </w:p>
+    <w:tbl>
+      <w:tblPr>
+        <w:tblStyle w:val="Tablaconcuadrcula"/>
+        <w:tblW w:w="0" w:type="auto"/>
+        <w:tblBorders>
+          <w:top w:val="single" w:sz="4" w:space="0" w:color="auto"/>
+          <w:left w:val="single" w:sz="4" w:space="0" w:color="auto"/>
+          <w:bottom w:val="single" w:sz="4" w:space="0" w:color="auto"/>
+          <w:right w:val="single" w:sz="4" w:space="0" w:color="auto"/>
+          <w:insideH w:val="single" w:sz="4" w:space="0" w:color="auto"/>
+          <w:insideV w:val="single" w:sz="4" w:space="0" w:color="auto"/>
+        </w:tblBorders>
+        <w:tblLayout w:type="fixed"/>
+        <w:tblLook w:val="04A0" w:firstRow="1" w:lastRow="0" w:firstColumn="1" w:lastColumn="0" w:noHBand="0" w:noVBand="1"/>
+      </w:tblPr>
+      <w:tblGrid>
+        <w:gridCol w:w="2192"/>
+        <w:gridCol w:w="2623"/>
+        <w:gridCol w:w="4201"/>
+      </w:tblGrid>
+      <w:tr>
+        <w:tc>
+          <w:tcPr>
+            <w:tcW w:w="2192" w:type="dxa"/>
+          </w:tcPr>
+          <w:p>
+            <w:pPr>
+              <w:jc w:val="center"/>
+              <w:rPr>
+                <w:rFonts w:ascii="Times New Roman" w:hAnsi="Times New Roman" w:cs="Times New Roman"/>
+                <w:b/>
+                <w:bCs/>
+                <w:sz w:val="20"/>
+                <w:szCs w:val="20"/>
+              </w:rPr>
+            </w:pPr>
+            <w:r>
+              <w:rPr>
+                <w:rFonts w:ascii="Times New Roman" w:hAnsi="Times New Roman" w:cs="Times New Roman"/>
+                <w:b/>
+                <w:bCs/>
+                <w:sz w:val="20"/>
+                <w:szCs w:val="20"/>
+              </w:rPr>
+              <w:t>Técnica utilizada</w:t>
+            </w:r>
+          </w:p>
+        </w:tc>
+        <w:tc>
+          <w:tcPr>
+            <w:tcW w:w="2623" w:type="dxa"/>
+          </w:tcPr>
+          <w:p>
+            <w:pPr>
+              <w:jc w:val="center"/>
+              <w:rPr>
+                <w:rFonts w:ascii="Times New Roman" w:hAnsi="Times New Roman" w:cs="Times New Roman"/>
+                <w:b/>
+                <w:bCs/>
+                <w:sz w:val="20"/>
+                <w:szCs w:val="20"/>
+              </w:rPr>
+            </w:pPr>
+            <w:r>
+              <w:rPr>
+                <w:rFonts w:ascii="Times New Roman" w:hAnsi="Times New Roman" w:cs="Times New Roman"/>
+                <w:b/>
+                <w:bCs/>
+                <w:sz w:val="20"/>
+                <w:szCs w:val="20"/>
+              </w:rPr>
+              <w:t>Parametrización</w:t>
+            </w:r>
+          </w:p>
+        </w:tc>
+        <w:tc>
+          <w:tcPr>
+            <w:tcW w:w="4201" w:type="dxa"/>
+          </w:tcPr>
+          <w:p>
+            <w:pPr>
+              <w:jc w:val="center"/>
+              <w:rPr>
+                <w:rFonts w:ascii="Times New Roman" w:hAnsi="Times New Roman" w:cs="Times New Roman"/>
+                <w:b/>
+                <w:bCs/>
+                <w:sz w:val="20"/>
+                <w:szCs w:val="20"/>
+              </w:rPr>
+            </w:pPr>
+            <w:r>
+              <w:rPr>
+                <w:rFonts w:ascii="Times New Roman" w:hAnsi="Times New Roman" w:cs="Times New Roman"/>
+                <w:b/>
+                <w:bCs/>
+                <w:sz w:val="20"/>
+                <w:szCs w:val="20"/>
+              </w:rPr>
+              <w:t>Resultados obtenidos</w:t>
+            </w:r>
+          </w:p>
+        </w:tc>
+      </w:tr>
+      <w:tr>
+        <w:tc>
+          <w:tcPr>
+            <w:tcW w:w="2192" w:type="dxa"/>
+          </w:tcPr>
+          <w:p>
+            <w:pPr>
+              <w:rPr>
+                <w:rFonts w:ascii="Times New Roman" w:hAnsi="Times New Roman" w:cs="Times New Roman"/>
+                <w:sz w:val="20"/>
+                <w:szCs w:val="20"/>
+              </w:rPr>
+            </w:pPr>
+          </w:p>
+          <w:p>
+            <w:pPr>
+              <w:jc w:val="center"/>
+              <w:rPr>
+                <w:rFonts w:ascii="Times New Roman" w:hAnsi="Times New Roman" w:cs="Times New Roman"/>
+                <w:sz w:val="20"/>
+                <w:szCs w:val="20"/>
+              </w:rPr>
+            </w:pPr>
+            <w:r>
+              <w:rPr>
+                <w:rFonts w:ascii="Times New Roman" w:hAnsi="Times New Roman" w:cs="Times New Roman"/>
+                <w:sz w:val="20"/>
+                <w:szCs w:val="20"/>
+              </w:rPr>
+              <w:t>Regresión logística</w:t>
+            </w:r>
+          </w:p>
+          <w:p>
+            <w:pPr>
+              <w:jc w:val="center"/>
+              <w:rPr>
+                <w:rFonts w:ascii="Times New Roman" w:hAnsi="Times New Roman" w:cs="Times New Roman"/>
+                <w:sz w:val="20"/>
+                <w:szCs w:val="20"/>
+              </w:rPr>
+            </w:pPr>
+            <w:proofErr w:type="spellStart"/>
+            <w:r>
+              <w:rPr>
+                <w:rFonts w:ascii="Times New Roman" w:hAnsi="Times New Roman" w:cs="Times New Roman"/>
+                <w:sz w:val="20"/>
+                <w:szCs w:val="20"/>
+              </w:rPr>
+              <w:t>LogisticRegression</w:t>
+            </w:r>
+            <w:proofErr w:type="spellEnd"/>
+          </w:p>
+        </w:tc>
+        <w:tc>
+          <w:tcPr>
+            <w:tcW w:w="2623" w:type="dxa"/>
+          </w:tcPr>
+          <w:p>
+            <w:pPr>
+              <w:rPr>
+                <w:rFonts w:ascii="Times New Roman" w:hAnsi="Times New Roman" w:cs="Times New Roman"/>
+                <w:sz w:val="20"/>
+                <w:szCs w:val="20"/>
+              </w:rPr>
+            </w:pPr>
+            <w:proofErr w:type="gramStart"/>
+            <w:r>
+              <w:rPr>
+                <w:rFonts w:ascii="Times New Roman" w:hAnsi="Times New Roman" w:cs="Times New Roman"/>
+                <w:sz w:val="20"/>
+                <w:szCs w:val="20"/>
+              </w:rPr>
+              <w:t>C</w:t>
+            </w:r>
+            <w:r>
+              <w:rPr>
+                <w:rFonts w:ascii="Times New Roman" w:hAnsi="Times New Roman" w:cs="Times New Roman"/>
+                <w:sz w:val="20"/>
+                <w:szCs w:val="20"/>
+              </w:rPr>
+              <w:t xml:space="preserve">  </w:t>
+            </w:r>
+            <w:r>
+              <w:rPr>
+                <w:rFonts w:ascii="Times New Roman" w:hAnsi="Times New Roman" w:cs="Times New Roman"/>
+                <w:sz w:val="20"/>
+                <w:szCs w:val="20"/>
+              </w:rPr>
+              <w:t>1.0</w:t>
+            </w:r>
+            <w:proofErr w:type="gramEnd"/>
+          </w:p>
+          <w:p>
+            <w:pPr>
+              <w:rPr>
+                <w:rFonts w:ascii="Times New Roman" w:hAnsi="Times New Roman" w:cs="Times New Roman"/>
+                <w:sz w:val="20"/>
+                <w:szCs w:val="20"/>
+              </w:rPr>
+            </w:pPr>
+            <w:proofErr w:type="spellStart"/>
+            <w:r>
+              <w:rPr>
+                <w:rFonts w:ascii="Times New Roman" w:hAnsi="Times New Roman" w:cs="Times New Roman"/>
+                <w:sz w:val="20"/>
+                <w:szCs w:val="20"/>
+              </w:rPr>
+              <w:t>class_</w:t>
+            </w:r>
+            <w:proofErr w:type="gramStart"/>
+            <w:r>
+              <w:rPr>
+                <w:rFonts w:ascii="Times New Roman" w:hAnsi="Times New Roman" w:cs="Times New Roman"/>
+                <w:sz w:val="20"/>
+                <w:szCs w:val="20"/>
+              </w:rPr>
+              <w:t>weight</w:t>
+            </w:r>
+            <w:proofErr w:type="spellEnd"/>
+            <w:r>
+              <w:rPr>
+                <w:rFonts w:ascii="Times New Roman" w:hAnsi="Times New Roman" w:cs="Times New Roman"/>
+                <w:sz w:val="20"/>
+                <w:szCs w:val="20"/>
+              </w:rPr>
+              <w:t xml:space="preserve">  </w:t>
+            </w:r>
+            <w:proofErr w:type="spellStart"/>
+            <w:r>
+              <w:rPr>
+                <w:rFonts w:ascii="Times New Roman" w:hAnsi="Times New Roman" w:cs="Times New Roman"/>
+                <w:sz w:val="20"/>
+                <w:szCs w:val="20"/>
+              </w:rPr>
+              <w:t>None</w:t>
+            </w:r>
+            <w:proofErr w:type="spellEnd"/>
+            <w:proofErr w:type="gramEnd"/>
+          </w:p>
+          <w:p>
+            <w:pPr>
+              <w:rPr>
+                <w:rFonts w:ascii="Times New Roman" w:hAnsi="Times New Roman" w:cs="Times New Roman"/>
+                <w:sz w:val="20"/>
+                <w:szCs w:val="20"/>
+              </w:rPr>
+            </w:pPr>
+            <w:proofErr w:type="gramStart"/>
+            <w:r>
+              <w:rPr>
+                <w:rFonts w:ascii="Times New Roman" w:hAnsi="Times New Roman" w:cs="Times New Roman"/>
+                <w:sz w:val="20"/>
+                <w:szCs w:val="20"/>
+              </w:rPr>
+              <w:t>dual</w:t>
+            </w:r>
+            <w:r>
+              <w:rPr>
+                <w:rFonts w:ascii="Times New Roman" w:hAnsi="Times New Roman" w:cs="Times New Roman"/>
+                <w:sz w:val="20"/>
+                <w:szCs w:val="20"/>
+              </w:rPr>
+              <w:t xml:space="preserve">  </w:t>
+            </w:r>
+            <w:r>
+              <w:rPr>
+                <w:rFonts w:ascii="Times New Roman" w:hAnsi="Times New Roman" w:cs="Times New Roman"/>
+                <w:sz w:val="20"/>
+                <w:szCs w:val="20"/>
+              </w:rPr>
+              <w:t>False</w:t>
+            </w:r>
+            <w:proofErr w:type="gramEnd"/>
+          </w:p>
+          <w:p>
+            <w:pPr>
+              <w:rPr>
+                <w:rFonts w:ascii="Times New Roman" w:hAnsi="Times New Roman" w:cs="Times New Roman"/>
+                <w:sz w:val="20"/>
+                <w:szCs w:val="20"/>
+              </w:rPr>
+            </w:pPr>
+            <w:proofErr w:type="spellStart"/>
+            <w:r>
+              <w:rPr>
+                <w:rFonts w:ascii="Times New Roman" w:hAnsi="Times New Roman" w:cs="Times New Roman"/>
+                <w:sz w:val="20"/>
+                <w:szCs w:val="20"/>
+              </w:rPr>
+              <w:t>fit_</w:t>
+            </w:r>
+            <w:proofErr w:type="gramStart"/>
+            <w:r>
+              <w:rPr>
+                <w:rFonts w:ascii="Times New Roman" w:hAnsi="Times New Roman" w:cs="Times New Roman"/>
+                <w:sz w:val="20"/>
+                <w:szCs w:val="20"/>
+              </w:rPr>
+              <w:t>intercept</w:t>
+            </w:r>
+            <w:proofErr w:type="spellEnd"/>
+            <w:r>
+              <w:rPr>
+                <w:rFonts w:ascii="Times New Roman" w:hAnsi="Times New Roman" w:cs="Times New Roman"/>
+                <w:sz w:val="20"/>
+                <w:szCs w:val="20"/>
+              </w:rPr>
+              <w:t xml:space="preserve">  </w:t>
+            </w:r>
+            <w:r>
+              <w:rPr>
+                <w:rFonts w:ascii="Times New Roman" w:hAnsi="Times New Roman" w:cs="Times New Roman"/>
+                <w:sz w:val="20"/>
+                <w:szCs w:val="20"/>
+              </w:rPr>
+              <w:t>True</w:t>
+            </w:r>
+            <w:proofErr w:type="gramEnd"/>
+          </w:p>
+          <w:p>
+            <w:pPr>
+              <w:rPr>
+                <w:rFonts w:ascii="Times New Roman" w:hAnsi="Times New Roman" w:cs="Times New Roman"/>
+                <w:sz w:val="20"/>
+                <w:szCs w:val="20"/>
+              </w:rPr>
+            </w:pPr>
+            <w:proofErr w:type="spellStart"/>
+            <w:r>
+              <w:rPr>
+                <w:rFonts w:ascii="Times New Roman" w:hAnsi="Times New Roman" w:cs="Times New Roman"/>
+                <w:sz w:val="20"/>
+                <w:szCs w:val="20"/>
+              </w:rPr>
+              <w:t>intercept_</w:t>
+            </w:r>
+            <w:proofErr w:type="gramStart"/>
+            <w:r>
+              <w:rPr>
+                <w:rFonts w:ascii="Times New Roman" w:hAnsi="Times New Roman" w:cs="Times New Roman"/>
+                <w:sz w:val="20"/>
+                <w:szCs w:val="20"/>
+              </w:rPr>
+              <w:t>scaling</w:t>
+            </w:r>
+            <w:proofErr w:type="spellEnd"/>
+            <w:r>
+              <w:rPr>
+                <w:rFonts w:ascii="Times New Roman" w:hAnsi="Times New Roman" w:cs="Times New Roman"/>
+                <w:sz w:val="20"/>
+                <w:szCs w:val="20"/>
+              </w:rPr>
+              <w:t xml:space="preserve">  </w:t>
+            </w:r>
+            <w:r>
+              <w:rPr>
+                <w:rFonts w:ascii="Times New Roman" w:hAnsi="Times New Roman" w:cs="Times New Roman"/>
+                <w:sz w:val="20"/>
+                <w:szCs w:val="20"/>
+              </w:rPr>
+              <w:t>1</w:t>
+            </w:r>
+            <w:proofErr w:type="gramEnd"/>
+          </w:p>
+          <w:p>
+            <w:pPr>
+              <w:rPr>
+                <w:rFonts w:ascii="Times New Roman" w:hAnsi="Times New Roman" w:cs="Times New Roman"/>
+                <w:sz w:val="20"/>
+                <w:szCs w:val="20"/>
+              </w:rPr>
+            </w:pPr>
+            <w:r>
+              <w:rPr>
+                <w:rFonts w:ascii="Times New Roman" w:hAnsi="Times New Roman" w:cs="Times New Roman"/>
+                <w:sz w:val="20"/>
+                <w:szCs w:val="20"/>
+              </w:rPr>
+              <w:t>l1_</w:t>
+            </w:r>
+            <w:proofErr w:type="gramStart"/>
+            <w:r>
+              <w:rPr>
+                <w:rFonts w:ascii="Times New Roman" w:hAnsi="Times New Roman" w:cs="Times New Roman"/>
+                <w:sz w:val="20"/>
+                <w:szCs w:val="20"/>
+              </w:rPr>
+              <w:t>ratio</w:t>
+            </w:r>
+            <w:r>
+              <w:rPr>
+                <w:rFonts w:ascii="Times New Roman" w:hAnsi="Times New Roman" w:cs="Times New Roman"/>
+                <w:sz w:val="20"/>
+                <w:szCs w:val="20"/>
+              </w:rPr>
+              <w:t xml:space="preserve">  </w:t>
+            </w:r>
+            <w:proofErr w:type="spellStart"/>
+            <w:r>
+              <w:rPr>
+                <w:rFonts w:ascii="Times New Roman" w:hAnsi="Times New Roman" w:cs="Times New Roman"/>
+                <w:sz w:val="20"/>
+                <w:szCs w:val="20"/>
+              </w:rPr>
+              <w:t>None</w:t>
+            </w:r>
+            <w:proofErr w:type="spellEnd"/>
+            <w:proofErr w:type="gramEnd"/>
+          </w:p>
+          <w:p>
+            <w:pPr>
+              <w:rPr>
+                <w:rFonts w:ascii="Times New Roman" w:hAnsi="Times New Roman" w:cs="Times New Roman"/>
+                <w:sz w:val="20"/>
+                <w:szCs w:val="20"/>
+              </w:rPr>
+            </w:pPr>
+            <w:proofErr w:type="spellStart"/>
+            <w:r>
+              <w:rPr>
+                <w:rFonts w:ascii="Times New Roman" w:hAnsi="Times New Roman" w:cs="Times New Roman"/>
+                <w:sz w:val="20"/>
+                <w:szCs w:val="20"/>
+              </w:rPr>
+              <w:t>max_</w:t>
+            </w:r>
+            <w:proofErr w:type="gramStart"/>
+            <w:r>
+              <w:rPr>
+                <w:rFonts w:ascii="Times New Roman" w:hAnsi="Times New Roman" w:cs="Times New Roman"/>
+                <w:sz w:val="20"/>
+                <w:szCs w:val="20"/>
+              </w:rPr>
+              <w:t>iter</w:t>
+            </w:r>
+            <w:proofErr w:type="spellEnd"/>
+            <w:r>
+              <w:rPr>
+                <w:rFonts w:ascii="Times New Roman" w:hAnsi="Times New Roman" w:cs="Times New Roman"/>
+                <w:sz w:val="20"/>
+                <w:szCs w:val="20"/>
+              </w:rPr>
+              <w:t xml:space="preserve">  </w:t>
+            </w:r>
+            <w:r>
+              <w:rPr>
+                <w:rFonts w:ascii="Times New Roman" w:hAnsi="Times New Roman" w:cs="Times New Roman"/>
+                <w:sz w:val="20"/>
+                <w:szCs w:val="20"/>
+              </w:rPr>
+              <w:t>100</w:t>
+            </w:r>
+            <w:proofErr w:type="gramEnd"/>
+          </w:p>
+          <w:p>
+            <w:pPr>
+              <w:rPr>
+                <w:rFonts w:ascii="Times New Roman" w:hAnsi="Times New Roman" w:cs="Times New Roman"/>
+                <w:sz w:val="20"/>
+                <w:szCs w:val="20"/>
+              </w:rPr>
+            </w:pPr>
+            <w:proofErr w:type="spellStart"/>
+            <w:r>
+              <w:rPr>
+                <w:rFonts w:ascii="Times New Roman" w:hAnsi="Times New Roman" w:cs="Times New Roman"/>
+                <w:sz w:val="20"/>
+                <w:szCs w:val="20"/>
+              </w:rPr>
+              <w:t>multi_</w:t>
+            </w:r>
+            <w:proofErr w:type="gramStart"/>
+            <w:r>
+              <w:rPr>
+                <w:rFonts w:ascii="Times New Roman" w:hAnsi="Times New Roman" w:cs="Times New Roman"/>
+                <w:sz w:val="20"/>
+                <w:szCs w:val="20"/>
+              </w:rPr>
+              <w:t>class</w:t>
+            </w:r>
+            <w:proofErr w:type="spellEnd"/>
+            <w:r>
+              <w:rPr>
+                <w:rFonts w:ascii="Times New Roman" w:hAnsi="Times New Roman" w:cs="Times New Roman"/>
+                <w:sz w:val="20"/>
+                <w:szCs w:val="20"/>
+              </w:rPr>
+              <w:t xml:space="preserve">  </w:t>
+            </w:r>
+            <w:proofErr w:type="spellStart"/>
+            <w:r>
+              <w:rPr>
+                <w:rFonts w:ascii="Times New Roman" w:hAnsi="Times New Roman" w:cs="Times New Roman"/>
+                <w:sz w:val="20"/>
+                <w:szCs w:val="20"/>
+              </w:rPr>
+              <w:t>deprecated</w:t>
+            </w:r>
+            <w:proofErr w:type="spellEnd"/>
+            <w:proofErr w:type="gramEnd"/>
+          </w:p>
+          <w:p>
+            <w:pPr>
+              <w:rPr>
+                <w:rFonts w:ascii="Times New Roman" w:hAnsi="Times New Roman" w:cs="Times New Roman"/>
+                <w:sz w:val="20"/>
+                <w:szCs w:val="20"/>
+              </w:rPr>
+            </w:pPr>
+            <w:proofErr w:type="spellStart"/>
+            <w:r>
+              <w:rPr>
+                <w:rFonts w:ascii="Times New Roman" w:hAnsi="Times New Roman" w:cs="Times New Roman"/>
+                <w:sz w:val="20"/>
+                <w:szCs w:val="20"/>
+              </w:rPr>
+              <w:t>n_</w:t>
+            </w:r>
+            <w:proofErr w:type="gramStart"/>
+            <w:r>
+              <w:rPr>
+                <w:rFonts w:ascii="Times New Roman" w:hAnsi="Times New Roman" w:cs="Times New Roman"/>
+                <w:sz w:val="20"/>
+                <w:szCs w:val="20"/>
+              </w:rPr>
+              <w:t>jobs</w:t>
+            </w:r>
+            <w:proofErr w:type="spellEnd"/>
+            <w:r>
+              <w:rPr>
+                <w:rFonts w:ascii="Times New Roman" w:hAnsi="Times New Roman" w:cs="Times New Roman"/>
+                <w:sz w:val="20"/>
+                <w:szCs w:val="20"/>
+              </w:rPr>
+              <w:t xml:space="preserve">  </w:t>
+            </w:r>
+            <w:proofErr w:type="spellStart"/>
+            <w:r>
+              <w:rPr>
+                <w:rFonts w:ascii="Times New Roman" w:hAnsi="Times New Roman" w:cs="Times New Roman"/>
+                <w:sz w:val="20"/>
+                <w:szCs w:val="20"/>
+              </w:rPr>
+              <w:t>None</w:t>
+            </w:r>
+            <w:proofErr w:type="spellEnd"/>
+            <w:proofErr w:type="gramEnd"/>
+          </w:p>
+          <w:p>
+            <w:pPr>
+              <w:rPr>
+                <w:rFonts w:ascii="Times New Roman" w:hAnsi="Times New Roman" w:cs="Times New Roman"/>
+                <w:sz w:val="20"/>
+                <w:szCs w:val="20"/>
+              </w:rPr>
+            </w:pPr>
+            <w:proofErr w:type="spellStart"/>
+            <w:proofErr w:type="gramStart"/>
+            <w:r>
+              <w:rPr>
+                <w:rFonts w:ascii="Times New Roman" w:hAnsi="Times New Roman" w:cs="Times New Roman"/>
+                <w:sz w:val="20"/>
+                <w:szCs w:val="20"/>
+              </w:rPr>
+              <w:t>penalty</w:t>
+            </w:r>
+            <w:proofErr w:type="spellEnd"/>
+            <w:r>
+              <w:rPr>
+                <w:rFonts w:ascii="Times New Roman" w:hAnsi="Times New Roman" w:cs="Times New Roman"/>
+                <w:sz w:val="20"/>
+                <w:szCs w:val="20"/>
+              </w:rPr>
+              <w:t xml:space="preserve">  </w:t>
+            </w:r>
+            <w:r>
+              <w:rPr>
+                <w:rFonts w:ascii="Times New Roman" w:hAnsi="Times New Roman" w:cs="Times New Roman"/>
+                <w:sz w:val="20"/>
+                <w:szCs w:val="20"/>
+              </w:rPr>
+              <w:t>l</w:t>
+            </w:r>
+            <w:proofErr w:type="gramEnd"/>
+            <w:r>
+              <w:rPr>
+                <w:rFonts w:ascii="Times New Roman" w:hAnsi="Times New Roman" w:cs="Times New Roman"/>
+                <w:sz w:val="20"/>
+                <w:szCs w:val="20"/>
+              </w:rPr>
+              <w:t>2</w:t>
+            </w:r>
+          </w:p>
+          <w:p>
+            <w:pPr>
+              <w:rPr>
+                <w:rFonts w:ascii="Times New Roman" w:hAnsi="Times New Roman" w:cs="Times New Roman"/>
+                <w:sz w:val="20"/>
+                <w:szCs w:val="20"/>
+              </w:rPr>
+            </w:pPr>
+            <w:proofErr w:type="spellStart"/>
+            <w:r>
+              <w:rPr>
+                <w:rFonts w:ascii="Times New Roman" w:hAnsi="Times New Roman" w:cs="Times New Roman"/>
+                <w:sz w:val="20"/>
+                <w:szCs w:val="20"/>
+              </w:rPr>
+              <w:t>random_</w:t>
+            </w:r>
+            <w:proofErr w:type="gramStart"/>
+            <w:r>
+              <w:rPr>
+                <w:rFonts w:ascii="Times New Roman" w:hAnsi="Times New Roman" w:cs="Times New Roman"/>
+                <w:sz w:val="20"/>
+                <w:szCs w:val="20"/>
+              </w:rPr>
+              <w:t>state</w:t>
+            </w:r>
+            <w:proofErr w:type="spellEnd"/>
+            <w:r>
+              <w:rPr>
+                <w:rFonts w:ascii="Times New Roman" w:hAnsi="Times New Roman" w:cs="Times New Roman"/>
+                <w:sz w:val="20"/>
+                <w:szCs w:val="20"/>
+              </w:rPr>
+              <w:t xml:space="preserve">  </w:t>
+            </w:r>
+            <w:proofErr w:type="spellStart"/>
+            <w:r>
+              <w:rPr>
+                <w:rFonts w:ascii="Times New Roman" w:hAnsi="Times New Roman" w:cs="Times New Roman"/>
+                <w:sz w:val="20"/>
+                <w:szCs w:val="20"/>
+              </w:rPr>
+              <w:t>None</w:t>
+            </w:r>
+            <w:proofErr w:type="spellEnd"/>
+            <w:proofErr w:type="gramEnd"/>
+          </w:p>
+          <w:p>
+            <w:pPr>
+              <w:rPr>
+                <w:rFonts w:ascii="Times New Roman" w:hAnsi="Times New Roman" w:cs="Times New Roman"/>
+                <w:b/>
+                <w:bCs/>
+                <w:sz w:val="20"/>
+                <w:szCs w:val="20"/>
+              </w:rPr>
+            </w:pPr>
+            <w:proofErr w:type="spellStart"/>
+            <w:proofErr w:type="gramStart"/>
+            <w:r>
+              <w:rPr>
+                <w:rFonts w:ascii="Times New Roman" w:hAnsi="Times New Roman" w:cs="Times New Roman"/>
+                <w:b/>
+                <w:bCs/>
+                <w:sz w:val="20"/>
+                <w:szCs w:val="20"/>
+              </w:rPr>
+              <w:t>solver</w:t>
+            </w:r>
+            <w:proofErr w:type="spellEnd"/>
+            <w:r>
+              <w:rPr>
+                <w:rFonts w:ascii="Times New Roman" w:hAnsi="Times New Roman" w:cs="Times New Roman"/>
+                <w:b/>
+                <w:bCs/>
+                <w:sz w:val="20"/>
+                <w:szCs w:val="20"/>
+              </w:rPr>
+              <w:t xml:space="preserve">  </w:t>
+            </w:r>
+            <w:proofErr w:type="spellStart"/>
+            <w:r>
+              <w:rPr>
+                <w:rFonts w:ascii="Times New Roman" w:hAnsi="Times New Roman" w:cs="Times New Roman"/>
+                <w:b/>
+                <w:bCs/>
+                <w:sz w:val="20"/>
+                <w:szCs w:val="20"/>
+              </w:rPr>
+              <w:t>liblinear</w:t>
+            </w:r>
+            <w:proofErr w:type="spellEnd"/>
+            <w:proofErr w:type="gramEnd"/>
+          </w:p>
+          <w:p>
+            <w:pPr>
+              <w:rPr>
+                <w:rFonts w:ascii="Times New Roman" w:hAnsi="Times New Roman" w:cs="Times New Roman"/>
+                <w:sz w:val="20"/>
+                <w:szCs w:val="20"/>
+              </w:rPr>
+            </w:pPr>
+            <w:proofErr w:type="gramStart"/>
+            <w:r>
+              <w:rPr>
+                <w:rFonts w:ascii="Times New Roman" w:hAnsi="Times New Roman" w:cs="Times New Roman"/>
+                <w:sz w:val="20"/>
+                <w:szCs w:val="20"/>
+              </w:rPr>
+              <w:t>tol</w:t>
+            </w:r>
+            <w:r>
+              <w:rPr>
+                <w:rFonts w:ascii="Times New Roman" w:hAnsi="Times New Roman" w:cs="Times New Roman"/>
+                <w:sz w:val="20"/>
+                <w:szCs w:val="20"/>
+              </w:rPr>
+              <w:t xml:space="preserve">  </w:t>
+            </w:r>
+            <w:r>
+              <w:rPr>
+                <w:rFonts w:ascii="Times New Roman" w:hAnsi="Times New Roman" w:cs="Times New Roman"/>
+                <w:sz w:val="20"/>
+                <w:szCs w:val="20"/>
+              </w:rPr>
+              <w:t>0.0001</w:t>
+            </w:r>
+            <w:proofErr w:type="gramEnd"/>
+          </w:p>
+          <w:p>
+            <w:pPr>
+              <w:rPr>
+                <w:rFonts w:ascii="Times New Roman" w:hAnsi="Times New Roman" w:cs="Times New Roman"/>
+                <w:sz w:val="20"/>
+                <w:szCs w:val="20"/>
+              </w:rPr>
+            </w:pPr>
+            <w:proofErr w:type="gramStart"/>
+            <w:r>
+              <w:rPr>
+                <w:rFonts w:ascii="Times New Roman" w:hAnsi="Times New Roman" w:cs="Times New Roman"/>
+                <w:sz w:val="20"/>
+                <w:szCs w:val="20"/>
+              </w:rPr>
+              <w:t>verbose</w:t>
+            </w:r>
+            <w:r>
+              <w:rPr>
+                <w:rFonts w:ascii="Times New Roman" w:hAnsi="Times New Roman" w:cs="Times New Roman"/>
+                <w:sz w:val="20"/>
+                <w:szCs w:val="20"/>
+              </w:rPr>
+              <w:t xml:space="preserve">  </w:t>
+            </w:r>
+            <w:r>
+              <w:rPr>
+                <w:rFonts w:ascii="Times New Roman" w:hAnsi="Times New Roman" w:cs="Times New Roman"/>
+                <w:sz w:val="20"/>
+                <w:szCs w:val="20"/>
+              </w:rPr>
+              <w:t>0</w:t>
+            </w:r>
+            <w:proofErr w:type="gramEnd"/>
+          </w:p>
+          <w:p>
+            <w:pPr>
+              <w:rPr>
+                <w:rFonts w:ascii="Times New Roman" w:hAnsi="Times New Roman" w:cs="Times New Roman"/>
+                <w:sz w:val="20"/>
+                <w:szCs w:val="20"/>
+              </w:rPr>
+            </w:pPr>
+            <w:proofErr w:type="spellStart"/>
+            <w:r>
+              <w:rPr>
+                <w:rFonts w:ascii="Times New Roman" w:hAnsi="Times New Roman" w:cs="Times New Roman"/>
+                <w:sz w:val="20"/>
+                <w:szCs w:val="20"/>
+              </w:rPr>
+              <w:t>warm_</w:t>
+            </w:r>
+            <w:proofErr w:type="gramStart"/>
+            <w:r>
+              <w:rPr>
+                <w:rFonts w:ascii="Times New Roman" w:hAnsi="Times New Roman" w:cs="Times New Roman"/>
+                <w:sz w:val="20"/>
+                <w:szCs w:val="20"/>
+              </w:rPr>
+              <w:t>start</w:t>
+            </w:r>
+            <w:proofErr w:type="spellEnd"/>
+            <w:r>
+              <w:rPr>
+                <w:rFonts w:ascii="Times New Roman" w:hAnsi="Times New Roman" w:cs="Times New Roman"/>
+                <w:sz w:val="20"/>
+                <w:szCs w:val="20"/>
+              </w:rPr>
+              <w:t xml:space="preserve">  </w:t>
+            </w:r>
+            <w:r>
+              <w:rPr>
+                <w:rFonts w:ascii="Times New Roman" w:hAnsi="Times New Roman" w:cs="Times New Roman"/>
+                <w:sz w:val="20"/>
+                <w:szCs w:val="20"/>
+              </w:rPr>
+              <w:t>False</w:t>
+            </w:r>
+            <w:proofErr w:type="gramEnd"/>
+          </w:p>
+        </w:tc>
+        <w:tc>
+          <w:tcPr>
+            <w:tcW w:w="4201" w:type="dxa"/>
+          </w:tcPr>
+          <w:p>
+            <w:pPr>
+              <w:rPr>
+                <w:rFonts w:ascii="Times New Roman" w:hAnsi="Times New Roman" w:cs="Times New Roman"/>
+                <w:sz w:val="20"/>
+                <w:szCs w:val="20"/>
+              </w:rPr>
+            </w:pPr>
+            <w:r>
+              <w:rPr>
+                <w:rFonts w:ascii="Times New Roman" w:hAnsi="Times New Roman" w:cs="Times New Roman"/>
+                <w:sz w:val="20"/>
+                <w:szCs w:val="20"/>
+              </w:rPr>
+              <w:t xml:space="preserve">Rendimiento obtenido: </w:t>
+            </w:r>
+            <w:r>
+              <w:rPr>
+                <w:rFonts w:ascii="Times New Roman" w:hAnsi="Times New Roman" w:cs="Times New Roman"/>
+                <w:sz w:val="20"/>
+                <w:szCs w:val="20"/>
+              </w:rPr>
+              <w:t>0.8755118755118755</w:t>
+            </w:r>
+          </w:p>
+          <w:p>
+            <w:pPr>
+              <w:rPr>
+                <w:rFonts w:ascii="Times New Roman" w:hAnsi="Times New Roman" w:cs="Times New Roman"/>
+                <w:sz w:val="20"/>
+                <w:szCs w:val="20"/>
+              </w:rPr>
+            </w:pPr>
+            <w:r>
+              <w:rPr>
+                <w:rFonts w:ascii="Times New Roman" w:hAnsi="Times New Roman" w:cs="Times New Roman"/>
+                <w:sz w:val="20"/>
+                <w:szCs w:val="20"/>
+              </w:rPr>
+              <w:t>Matriz de confusión:</w:t>
+            </w:r>
+          </w:p>
+          <w:p>
+            <w:pPr>
+              <w:rPr>
+                <w:rFonts w:ascii="Times New Roman" w:hAnsi="Times New Roman" w:cs="Times New Roman"/>
+                <w:sz w:val="20"/>
+                <w:szCs w:val="20"/>
+              </w:rPr>
+            </w:pPr>
+            <w:r>
+              <w:rPr>
+                <w:rFonts w:ascii="Times New Roman" w:hAnsi="Times New Roman" w:cs="Times New Roman"/>
+                <w:sz w:val="20"/>
+                <w:szCs w:val="20"/>
+              </w:rPr>
+              <w:drawing>
+                <wp:inline distT="0" distB="0" distL="0" distR="0" wp14:anchorId="69BF4C9E" wp14:editId="3E143F2F">
+                  <wp:extent cx="2534508" cy="2117808"/>
+                  <wp:effectExtent l="0" t="0" r="0" b="0"/>
+                  <wp:docPr id="12" name="Imagen 12"/>
+                  <wp:cNvGraphicFramePr>
+                    <a:graphicFrameLocks xmlns:a="http://schemas.openxmlformats.org/drawingml/2006/main" noChangeAspect="1"/>
+                  </wp:cNvGraphicFramePr>
+                  <a:graphic xmlns:a="http://schemas.openxmlformats.org/drawingml/2006/main">
+                    <a:graphicData uri="http://schemas.openxmlformats.org/drawingml/2006/picture">
+                      <pic:pic xmlns:pic="http://schemas.openxmlformats.org/drawingml/2006/picture">
+                        <pic:nvPicPr>
+                          <pic:cNvPr id="1" name=""/>
+                          <pic:cNvPicPr/>
+                        </pic:nvPicPr>
+                        <pic:blipFill>
+                          <a:blip r:embed="rId12"/>
+                          <a:stretch>
+                            <a:fillRect/>
+                          </a:stretch>
+                        </pic:blipFill>
+                        <pic:spPr>
+                          <a:xfrm>
+                            <a:off x="0" y="0"/>
+                            <a:ext cx="2565453" cy="2143665"/>
+                          </a:xfrm>
+                          <a:prstGeom prst="rect">
+                            <a:avLst/>
+                          </a:prstGeom>
+                        </pic:spPr>
+                      </pic:pic>
+                    </a:graphicData>
+                  </a:graphic>
+                </wp:inline>
+              </w:drawing>
+            </w:r>
+          </w:p>
+        </w:tc>
+      </w:tr>
+      <w:tr>
+        <w:tc>
+          <w:tcPr>
+            <w:tcW w:w="2192" w:type="dxa"/>
+          </w:tcPr>
+          <w:p>
+            <w:pPr>
+              <w:rPr>
+                <w:rFonts w:ascii="Times New Roman" w:hAnsi="Times New Roman" w:cs="Times New Roman"/>
+                <w:sz w:val="20"/>
+                <w:szCs w:val="20"/>
+              </w:rPr>
+            </w:pPr>
+          </w:p>
+          <w:p>
+            <w:pPr>
+              <w:jc w:val="center"/>
+              <w:rPr>
+                <w:rFonts w:ascii="Times New Roman" w:hAnsi="Times New Roman" w:cs="Times New Roman"/>
+                <w:sz w:val="20"/>
+                <w:szCs w:val="20"/>
+              </w:rPr>
+            </w:pPr>
+            <w:r>
+              <w:rPr>
+                <w:rFonts w:ascii="Times New Roman" w:hAnsi="Times New Roman" w:cs="Times New Roman"/>
+                <w:sz w:val="20"/>
+                <w:szCs w:val="20"/>
+              </w:rPr>
+              <w:t>KNN</w:t>
+            </w:r>
+          </w:p>
+          <w:p>
+            <w:pPr>
+              <w:jc w:val="center"/>
+              <w:rPr>
+                <w:rFonts w:ascii="Times New Roman" w:hAnsi="Times New Roman" w:cs="Times New Roman"/>
+                <w:sz w:val="20"/>
+                <w:szCs w:val="20"/>
+              </w:rPr>
+            </w:pPr>
+            <w:proofErr w:type="spellStart"/>
+            <w:r>
+              <w:rPr>
+                <w:rFonts w:ascii="Times New Roman" w:hAnsi="Times New Roman" w:cs="Times New Roman"/>
+                <w:sz w:val="20"/>
+                <w:szCs w:val="20"/>
+              </w:rPr>
+              <w:t>KNeighborsClassifier</w:t>
+            </w:r>
+            <w:proofErr w:type="spellEnd"/>
+          </w:p>
+        </w:tc>
+        <w:tc>
+          <w:tcPr>
+            <w:tcW w:w="2623" w:type="dxa"/>
+          </w:tcPr>
+          <w:p>
+            <w:pPr>
+              <w:rPr>
+                <w:rFonts w:ascii="Times New Roman" w:hAnsi="Times New Roman" w:cs="Times New Roman"/>
+                <w:sz w:val="20"/>
+                <w:szCs w:val="20"/>
+              </w:rPr>
+            </w:pPr>
+          </w:p>
+          <w:p>
+            <w:pPr>
+              <w:rPr>
+                <w:rFonts w:ascii="Times New Roman" w:hAnsi="Times New Roman" w:cs="Times New Roman"/>
+                <w:b/>
+                <w:bCs/>
+                <w:sz w:val="20"/>
+                <w:szCs w:val="20"/>
+              </w:rPr>
+            </w:pPr>
+            <w:proofErr w:type="spellStart"/>
+            <w:proofErr w:type="gramStart"/>
+            <w:r>
+              <w:rPr>
+                <w:rFonts w:ascii="Times New Roman" w:hAnsi="Times New Roman" w:cs="Times New Roman"/>
+                <w:b/>
+                <w:bCs/>
+                <w:sz w:val="20"/>
+                <w:szCs w:val="20"/>
+              </w:rPr>
+              <w:t>A</w:t>
+            </w:r>
+            <w:r>
+              <w:rPr>
+                <w:rFonts w:ascii="Times New Roman" w:hAnsi="Times New Roman" w:cs="Times New Roman"/>
+                <w:b/>
+                <w:bCs/>
+                <w:sz w:val="20"/>
+                <w:szCs w:val="20"/>
+              </w:rPr>
+              <w:t>lgorithm</w:t>
+            </w:r>
+            <w:proofErr w:type="spellEnd"/>
+            <w:r>
+              <w:rPr>
+                <w:rFonts w:ascii="Times New Roman" w:hAnsi="Times New Roman" w:cs="Times New Roman"/>
+                <w:b/>
+                <w:bCs/>
+                <w:sz w:val="20"/>
+                <w:szCs w:val="20"/>
+              </w:rPr>
+              <w:t xml:space="preserve">  </w:t>
+            </w:r>
+            <w:proofErr w:type="spellStart"/>
+            <w:r>
+              <w:rPr>
+                <w:rFonts w:ascii="Times New Roman" w:hAnsi="Times New Roman" w:cs="Times New Roman"/>
+                <w:b/>
+                <w:bCs/>
+                <w:sz w:val="20"/>
+                <w:szCs w:val="20"/>
+              </w:rPr>
+              <w:t>ball</w:t>
+            </w:r>
+            <w:proofErr w:type="gramEnd"/>
+            <w:r>
+              <w:rPr>
+                <w:rFonts w:ascii="Times New Roman" w:hAnsi="Times New Roman" w:cs="Times New Roman"/>
+                <w:b/>
+                <w:bCs/>
+                <w:sz w:val="20"/>
+                <w:szCs w:val="20"/>
+              </w:rPr>
+              <w:t>_tree</w:t>
+            </w:r>
+            <w:proofErr w:type="spellEnd"/>
+          </w:p>
+          <w:p>
+            <w:pPr>
+              <w:rPr>
+                <w:rFonts w:ascii="Times New Roman" w:hAnsi="Times New Roman" w:cs="Times New Roman"/>
+                <w:b/>
+                <w:bCs/>
+                <w:sz w:val="20"/>
+                <w:szCs w:val="20"/>
+              </w:rPr>
+            </w:pPr>
+            <w:proofErr w:type="spellStart"/>
+            <w:r>
+              <w:rPr>
+                <w:rFonts w:ascii="Times New Roman" w:hAnsi="Times New Roman" w:cs="Times New Roman"/>
+                <w:b/>
+                <w:bCs/>
+                <w:sz w:val="20"/>
+                <w:szCs w:val="20"/>
+              </w:rPr>
+              <w:t>leaf_</w:t>
+            </w:r>
+            <w:proofErr w:type="gramStart"/>
+            <w:r>
+              <w:rPr>
+                <w:rFonts w:ascii="Times New Roman" w:hAnsi="Times New Roman" w:cs="Times New Roman"/>
+                <w:b/>
+                <w:bCs/>
+                <w:sz w:val="20"/>
+                <w:szCs w:val="20"/>
+              </w:rPr>
+              <w:t>size</w:t>
+            </w:r>
+            <w:proofErr w:type="spellEnd"/>
+            <w:r>
+              <w:rPr>
+                <w:rFonts w:ascii="Times New Roman" w:hAnsi="Times New Roman" w:cs="Times New Roman"/>
+                <w:b/>
+                <w:bCs/>
+                <w:sz w:val="20"/>
+                <w:szCs w:val="20"/>
+              </w:rPr>
+              <w:t xml:space="preserve">  </w:t>
+            </w:r>
+            <w:r>
+              <w:rPr>
+                <w:rFonts w:ascii="Times New Roman" w:hAnsi="Times New Roman" w:cs="Times New Roman"/>
+                <w:b/>
+                <w:bCs/>
+                <w:sz w:val="20"/>
+                <w:szCs w:val="20"/>
+              </w:rPr>
+              <w:t>25</w:t>
+            </w:r>
+            <w:proofErr w:type="gramEnd"/>
+          </w:p>
+          <w:p>
+            <w:pPr>
+              <w:rPr>
+                <w:rFonts w:ascii="Times New Roman" w:hAnsi="Times New Roman" w:cs="Times New Roman"/>
+                <w:sz w:val="20"/>
+                <w:szCs w:val="20"/>
+              </w:rPr>
+            </w:pPr>
+            <w:proofErr w:type="spellStart"/>
+            <w:proofErr w:type="gramStart"/>
+            <w:r>
+              <w:rPr>
+                <w:rFonts w:ascii="Times New Roman" w:hAnsi="Times New Roman" w:cs="Times New Roman"/>
+                <w:sz w:val="20"/>
+                <w:szCs w:val="20"/>
+              </w:rPr>
+              <w:t>metric</w:t>
+            </w:r>
+            <w:proofErr w:type="spellEnd"/>
+            <w:r>
+              <w:rPr>
+                <w:rFonts w:ascii="Times New Roman" w:hAnsi="Times New Roman" w:cs="Times New Roman"/>
+                <w:sz w:val="20"/>
+                <w:szCs w:val="20"/>
+              </w:rPr>
+              <w:t xml:space="preserve">  </w:t>
+            </w:r>
+            <w:proofErr w:type="spellStart"/>
+            <w:r>
+              <w:rPr>
+                <w:rFonts w:ascii="Times New Roman" w:hAnsi="Times New Roman" w:cs="Times New Roman"/>
+                <w:sz w:val="20"/>
+                <w:szCs w:val="20"/>
+              </w:rPr>
+              <w:t>minkowski</w:t>
+            </w:r>
+            <w:proofErr w:type="spellEnd"/>
+            <w:proofErr w:type="gramEnd"/>
+          </w:p>
+          <w:p>
+            <w:pPr>
+              <w:rPr>
+                <w:rFonts w:ascii="Times New Roman" w:hAnsi="Times New Roman" w:cs="Times New Roman"/>
+                <w:sz w:val="20"/>
+                <w:szCs w:val="20"/>
+              </w:rPr>
+            </w:pPr>
+            <w:proofErr w:type="spellStart"/>
+            <w:r>
+              <w:rPr>
+                <w:rFonts w:ascii="Times New Roman" w:hAnsi="Times New Roman" w:cs="Times New Roman"/>
+                <w:sz w:val="20"/>
+                <w:szCs w:val="20"/>
+              </w:rPr>
+              <w:t>metric_</w:t>
+            </w:r>
+            <w:proofErr w:type="gramStart"/>
+            <w:r>
+              <w:rPr>
+                <w:rFonts w:ascii="Times New Roman" w:hAnsi="Times New Roman" w:cs="Times New Roman"/>
+                <w:sz w:val="20"/>
+                <w:szCs w:val="20"/>
+              </w:rPr>
+              <w:t>params</w:t>
+            </w:r>
+            <w:proofErr w:type="spellEnd"/>
+            <w:r>
+              <w:rPr>
+                <w:rFonts w:ascii="Times New Roman" w:hAnsi="Times New Roman" w:cs="Times New Roman"/>
+                <w:sz w:val="20"/>
+                <w:szCs w:val="20"/>
+              </w:rPr>
+              <w:t xml:space="preserve">  </w:t>
+            </w:r>
+            <w:proofErr w:type="spellStart"/>
+            <w:r>
+              <w:rPr>
+                <w:rFonts w:ascii="Times New Roman" w:hAnsi="Times New Roman" w:cs="Times New Roman"/>
+                <w:sz w:val="20"/>
+                <w:szCs w:val="20"/>
+              </w:rPr>
+              <w:t>None</w:t>
+            </w:r>
+            <w:proofErr w:type="spellEnd"/>
+            <w:proofErr w:type="gramEnd"/>
+          </w:p>
+          <w:p>
+            <w:pPr>
+              <w:rPr>
+                <w:rFonts w:ascii="Times New Roman" w:hAnsi="Times New Roman" w:cs="Times New Roman"/>
+                <w:sz w:val="20"/>
+                <w:szCs w:val="20"/>
+              </w:rPr>
+            </w:pPr>
+            <w:proofErr w:type="spellStart"/>
+            <w:r>
+              <w:rPr>
+                <w:rFonts w:ascii="Times New Roman" w:hAnsi="Times New Roman" w:cs="Times New Roman"/>
+                <w:sz w:val="20"/>
+                <w:szCs w:val="20"/>
+              </w:rPr>
+              <w:t>n_</w:t>
+            </w:r>
+            <w:proofErr w:type="gramStart"/>
+            <w:r>
+              <w:rPr>
+                <w:rFonts w:ascii="Times New Roman" w:hAnsi="Times New Roman" w:cs="Times New Roman"/>
+                <w:sz w:val="20"/>
+                <w:szCs w:val="20"/>
+              </w:rPr>
+              <w:t>jobs</w:t>
+            </w:r>
+            <w:proofErr w:type="spellEnd"/>
+            <w:r>
+              <w:rPr>
+                <w:rFonts w:ascii="Times New Roman" w:hAnsi="Times New Roman" w:cs="Times New Roman"/>
+                <w:sz w:val="20"/>
+                <w:szCs w:val="20"/>
+              </w:rPr>
+              <w:t xml:space="preserve">  </w:t>
+            </w:r>
+            <w:proofErr w:type="spellStart"/>
+            <w:r>
+              <w:rPr>
+                <w:rFonts w:ascii="Times New Roman" w:hAnsi="Times New Roman" w:cs="Times New Roman"/>
+                <w:sz w:val="20"/>
+                <w:szCs w:val="20"/>
+              </w:rPr>
+              <w:t>None</w:t>
+            </w:r>
+            <w:proofErr w:type="spellEnd"/>
+            <w:proofErr w:type="gramEnd"/>
+          </w:p>
+          <w:p>
+            <w:pPr>
+              <w:rPr>
+                <w:rFonts w:ascii="Times New Roman" w:hAnsi="Times New Roman" w:cs="Times New Roman"/>
+                <w:b/>
+                <w:bCs/>
+                <w:sz w:val="20"/>
+                <w:szCs w:val="20"/>
+              </w:rPr>
+            </w:pPr>
+            <w:proofErr w:type="spellStart"/>
+            <w:r>
+              <w:rPr>
+                <w:rFonts w:ascii="Times New Roman" w:hAnsi="Times New Roman" w:cs="Times New Roman"/>
+                <w:b/>
+                <w:bCs/>
+                <w:sz w:val="20"/>
+                <w:szCs w:val="20"/>
+              </w:rPr>
+              <w:t>n_</w:t>
+            </w:r>
+            <w:proofErr w:type="gramStart"/>
+            <w:r>
+              <w:rPr>
+                <w:rFonts w:ascii="Times New Roman" w:hAnsi="Times New Roman" w:cs="Times New Roman"/>
+                <w:b/>
+                <w:bCs/>
+                <w:sz w:val="20"/>
+                <w:szCs w:val="20"/>
+              </w:rPr>
+              <w:t>neighbors</w:t>
+            </w:r>
+            <w:proofErr w:type="spellEnd"/>
+            <w:r>
+              <w:rPr>
+                <w:rFonts w:ascii="Times New Roman" w:hAnsi="Times New Roman" w:cs="Times New Roman"/>
+                <w:b/>
+                <w:bCs/>
+                <w:sz w:val="20"/>
+                <w:szCs w:val="20"/>
+              </w:rPr>
+              <w:t xml:space="preserve">  </w:t>
+            </w:r>
+            <w:r>
+              <w:rPr>
+                <w:rFonts w:ascii="Times New Roman" w:hAnsi="Times New Roman" w:cs="Times New Roman"/>
+                <w:b/>
+                <w:bCs/>
+                <w:sz w:val="20"/>
+                <w:szCs w:val="20"/>
+              </w:rPr>
+              <w:t>50</w:t>
+            </w:r>
+            <w:proofErr w:type="gramEnd"/>
+          </w:p>
+          <w:p>
+            <w:pPr>
+              <w:rPr>
+                <w:rFonts w:ascii="Times New Roman" w:hAnsi="Times New Roman" w:cs="Times New Roman"/>
+                <w:sz w:val="20"/>
+                <w:szCs w:val="20"/>
+              </w:rPr>
+            </w:pPr>
+            <w:proofErr w:type="gramStart"/>
+            <w:r>
+              <w:rPr>
+                <w:rFonts w:ascii="Times New Roman" w:hAnsi="Times New Roman" w:cs="Times New Roman"/>
+                <w:sz w:val="20"/>
+                <w:szCs w:val="20"/>
+              </w:rPr>
+              <w:t>p</w:t>
+            </w:r>
+            <w:r>
+              <w:rPr>
+                <w:rFonts w:ascii="Times New Roman" w:hAnsi="Times New Roman" w:cs="Times New Roman"/>
+                <w:sz w:val="20"/>
+                <w:szCs w:val="20"/>
+              </w:rPr>
+              <w:t xml:space="preserve">  </w:t>
+            </w:r>
+            <w:r>
+              <w:rPr>
+                <w:rFonts w:ascii="Times New Roman" w:hAnsi="Times New Roman" w:cs="Times New Roman"/>
+                <w:sz w:val="20"/>
+                <w:szCs w:val="20"/>
+              </w:rPr>
+              <w:t>2</w:t>
+            </w:r>
+            <w:proofErr w:type="gramEnd"/>
+          </w:p>
+          <w:p>
+            <w:pPr>
+              <w:rPr>
+                <w:rFonts w:ascii="Times New Roman" w:hAnsi="Times New Roman" w:cs="Times New Roman"/>
+                <w:sz w:val="20"/>
+                <w:szCs w:val="20"/>
+              </w:rPr>
+            </w:pPr>
+            <w:proofErr w:type="spellStart"/>
+            <w:proofErr w:type="gramStart"/>
+            <w:r>
+              <w:rPr>
+                <w:rFonts w:ascii="Times New Roman" w:hAnsi="Times New Roman" w:cs="Times New Roman"/>
+                <w:sz w:val="20"/>
+                <w:szCs w:val="20"/>
+              </w:rPr>
+              <w:t>weights</w:t>
+            </w:r>
+            <w:proofErr w:type="spellEnd"/>
+            <w:r>
+              <w:rPr>
+                <w:rFonts w:ascii="Times New Roman" w:hAnsi="Times New Roman" w:cs="Times New Roman"/>
+                <w:sz w:val="20"/>
+                <w:szCs w:val="20"/>
+              </w:rPr>
+              <w:t xml:space="preserve">  </w:t>
+            </w:r>
+            <w:proofErr w:type="spellStart"/>
+            <w:r>
+              <w:rPr>
+                <w:rFonts w:ascii="Times New Roman" w:hAnsi="Times New Roman" w:cs="Times New Roman"/>
+                <w:sz w:val="20"/>
+                <w:szCs w:val="20"/>
+              </w:rPr>
+              <w:t>uniform</w:t>
+            </w:r>
+            <w:proofErr w:type="spellEnd"/>
+            <w:proofErr w:type="gramEnd"/>
+          </w:p>
+        </w:tc>
+        <w:tc>
+          <w:tcPr>
+            <w:tcW w:w="4201" w:type="dxa"/>
+          </w:tcPr>
+          <w:p>
+            <w:pPr>
+              <w:rPr>
+                <w:rFonts w:ascii="Times New Roman" w:hAnsi="Times New Roman" w:cs="Times New Roman"/>
+                <w:sz w:val="20"/>
+                <w:szCs w:val="20"/>
+              </w:rPr>
+            </w:pPr>
+            <w:r>
+              <w:rPr>
+                <w:rFonts w:ascii="Times New Roman" w:hAnsi="Times New Roman" w:cs="Times New Roman"/>
+                <w:sz w:val="20"/>
+                <w:szCs w:val="20"/>
+              </w:rPr>
+              <w:t xml:space="preserve">Rendimiento obtenido: </w:t>
+            </w:r>
+            <w:r>
+              <w:rPr>
+                <w:rFonts w:ascii="Times New Roman" w:hAnsi="Times New Roman" w:cs="Times New Roman"/>
+                <w:sz w:val="20"/>
+                <w:szCs w:val="20"/>
+              </w:rPr>
+              <w:t>0.8247338247338247</w:t>
+            </w:r>
+          </w:p>
+          <w:p>
+            <w:pPr>
+              <w:rPr>
+                <w:rFonts w:ascii="Times New Roman" w:hAnsi="Times New Roman" w:cs="Times New Roman"/>
+                <w:sz w:val="20"/>
+                <w:szCs w:val="20"/>
+              </w:rPr>
+            </w:pPr>
+            <w:r>
+              <w:rPr>
+                <w:rFonts w:ascii="Times New Roman" w:hAnsi="Times New Roman" w:cs="Times New Roman"/>
+                <w:sz w:val="20"/>
+                <w:szCs w:val="20"/>
+              </w:rPr>
+              <w:t>Matriz de confusión:</w:t>
+            </w:r>
+          </w:p>
+          <w:p>
+            <w:pPr>
+              <w:rPr>
+                <w:rFonts w:ascii="Times New Roman" w:hAnsi="Times New Roman" w:cs="Times New Roman"/>
+                <w:sz w:val="20"/>
+                <w:szCs w:val="20"/>
+              </w:rPr>
+            </w:pPr>
+            <w:r>
+              <w:rPr>
+                <w:rFonts w:ascii="Times New Roman" w:hAnsi="Times New Roman" w:cs="Times New Roman"/>
+                <w:sz w:val="20"/>
+                <w:szCs w:val="20"/>
+              </w:rPr>
+              <w:drawing>
+                <wp:inline distT="0" distB="0" distL="0" distR="0" wp14:anchorId="5A9B295E" wp14:editId="24E8B637">
+                  <wp:extent cx="2736360" cy="2307645"/>
+                  <wp:effectExtent l="0" t="0" r="6985" b="0"/>
+                  <wp:docPr id="13" name="Imagen 13"/>
+                  <wp:cNvGraphicFramePr>
+                    <a:graphicFrameLocks xmlns:a="http://schemas.openxmlformats.org/drawingml/2006/main" noChangeAspect="1"/>
+                  </wp:cNvGraphicFramePr>
+                  <a:graphic xmlns:a="http://schemas.openxmlformats.org/drawingml/2006/main">
+                    <a:graphicData uri="http://schemas.openxmlformats.org/drawingml/2006/picture">
+                      <pic:pic xmlns:pic="http://schemas.openxmlformats.org/drawingml/2006/picture">
+                        <pic:nvPicPr>
+                          <pic:cNvPr id="1" name=""/>
+                          <pic:cNvPicPr/>
+                        </pic:nvPicPr>
+                        <pic:blipFill>
+                          <a:blip r:embed="rId13"/>
+                          <a:stretch>
+                            <a:fillRect/>
+                          </a:stretch>
+                        </pic:blipFill>
+                        <pic:spPr>
+                          <a:xfrm>
+                            <a:off x="0" y="0"/>
+                            <a:ext cx="2760008" cy="2327588"/>
+                          </a:xfrm>
+                          <a:prstGeom prst="rect">
+                            <a:avLst/>
+                          </a:prstGeom>
+                        </pic:spPr>
+                      </pic:pic>
+                    </a:graphicData>
+                  </a:graphic>
+                </wp:inline>
+              </w:drawing>
+            </w:r>
+          </w:p>
+        </w:tc>
+      </w:tr>
+      <w:tr>
+        <w:tc>
+          <w:tcPr>
+            <w:tcW w:w="2192" w:type="dxa"/>
+          </w:tcPr>
+          <w:p>
+            <w:pPr>
+              <w:rPr>
+                <w:rFonts w:ascii="Times New Roman" w:hAnsi="Times New Roman" w:cs="Times New Roman"/>
+                <w:sz w:val="20"/>
+                <w:szCs w:val="20"/>
+              </w:rPr>
+            </w:pPr>
+          </w:p>
+          <w:p>
+            <w:pPr>
+              <w:jc w:val="center"/>
+              <w:rPr>
+                <w:rFonts w:ascii="Times New Roman" w:hAnsi="Times New Roman" w:cs="Times New Roman"/>
+                <w:sz w:val="20"/>
+                <w:szCs w:val="20"/>
+              </w:rPr>
+            </w:pPr>
+            <w:r>
+              <w:rPr>
+                <w:rFonts w:ascii="Times New Roman" w:hAnsi="Times New Roman" w:cs="Times New Roman"/>
+                <w:sz w:val="20"/>
+                <w:szCs w:val="20"/>
+              </w:rPr>
+              <w:t>Árboles de Decisión</w:t>
+            </w:r>
+          </w:p>
+          <w:p>
+            <w:pPr>
+              <w:rPr>
+                <w:rFonts w:ascii="Times New Roman" w:hAnsi="Times New Roman" w:cs="Times New Roman"/>
+                <w:sz w:val="20"/>
+                <w:szCs w:val="20"/>
+              </w:rPr>
+            </w:pPr>
+            <w:proofErr w:type="spellStart"/>
+            <w:r>
+              <w:rPr>
+                <w:rFonts w:ascii="Times New Roman" w:hAnsi="Times New Roman" w:cs="Times New Roman"/>
+                <w:sz w:val="20"/>
+                <w:szCs w:val="20"/>
+              </w:rPr>
+              <w:t>DecisionTreeClassifier</w:t>
+            </w:r>
+            <w:proofErr w:type="spellEnd"/>
+          </w:p>
+          <w:p>
+            <w:pPr>
+              <w:rPr>
+                <w:rFonts w:ascii="Times New Roman" w:hAnsi="Times New Roman" w:cs="Times New Roman"/>
+                <w:sz w:val="20"/>
+                <w:szCs w:val="20"/>
+              </w:rPr>
+            </w:pPr>
+          </w:p>
+          <w:p>
+            <w:pPr>
+              <w:rPr>
+                <w:rFonts w:ascii="Times New Roman" w:hAnsi="Times New Roman" w:cs="Times New Roman"/>
+                <w:sz w:val="20"/>
+                <w:szCs w:val="20"/>
+              </w:rPr>
+            </w:pPr>
+          </w:p>
+        </w:tc>
+        <w:tc>
+          <w:tcPr>
+            <w:tcW w:w="2623" w:type="dxa"/>
+          </w:tcPr>
+          <w:p>
+            <w:pPr>
+              <w:rPr>
+                <w:rFonts w:ascii="Times New Roman" w:hAnsi="Times New Roman" w:cs="Times New Roman"/>
+                <w:sz w:val="20"/>
+                <w:szCs w:val="20"/>
+              </w:rPr>
+            </w:pPr>
+          </w:p>
+          <w:p>
+            <w:pPr>
+              <w:rPr>
+                <w:rFonts w:ascii="Times New Roman" w:hAnsi="Times New Roman" w:cs="Times New Roman"/>
+                <w:sz w:val="20"/>
+                <w:szCs w:val="20"/>
+              </w:rPr>
+            </w:pPr>
+            <w:proofErr w:type="spellStart"/>
+            <w:r>
+              <w:rPr>
+                <w:rFonts w:ascii="Times New Roman" w:hAnsi="Times New Roman" w:cs="Times New Roman"/>
+                <w:sz w:val="20"/>
+                <w:szCs w:val="20"/>
+              </w:rPr>
+              <w:t>ccp_</w:t>
+            </w:r>
+            <w:proofErr w:type="gramStart"/>
+            <w:r>
+              <w:rPr>
+                <w:rFonts w:ascii="Times New Roman" w:hAnsi="Times New Roman" w:cs="Times New Roman"/>
+                <w:sz w:val="20"/>
+                <w:szCs w:val="20"/>
+              </w:rPr>
+              <w:t>alpha</w:t>
+            </w:r>
+            <w:proofErr w:type="spellEnd"/>
+            <w:r>
+              <w:rPr>
+                <w:rFonts w:ascii="Times New Roman" w:hAnsi="Times New Roman" w:cs="Times New Roman"/>
+                <w:sz w:val="20"/>
+                <w:szCs w:val="20"/>
+              </w:rPr>
+              <w:t xml:space="preserve">  </w:t>
+            </w:r>
+            <w:r>
+              <w:rPr>
+                <w:rFonts w:ascii="Times New Roman" w:hAnsi="Times New Roman" w:cs="Times New Roman"/>
+                <w:sz w:val="20"/>
+                <w:szCs w:val="20"/>
+              </w:rPr>
+              <w:t>0.0</w:t>
+            </w:r>
+            <w:proofErr w:type="gramEnd"/>
+          </w:p>
+          <w:p>
+            <w:pPr>
+              <w:rPr>
+                <w:rFonts w:ascii="Times New Roman" w:hAnsi="Times New Roman" w:cs="Times New Roman"/>
+                <w:sz w:val="20"/>
+                <w:szCs w:val="20"/>
+              </w:rPr>
+            </w:pPr>
+            <w:proofErr w:type="spellStart"/>
+            <w:r>
+              <w:rPr>
+                <w:rFonts w:ascii="Times New Roman" w:hAnsi="Times New Roman" w:cs="Times New Roman"/>
+                <w:sz w:val="20"/>
+                <w:szCs w:val="20"/>
+              </w:rPr>
+              <w:t>class_</w:t>
+            </w:r>
+            <w:proofErr w:type="gramStart"/>
+            <w:r>
+              <w:rPr>
+                <w:rFonts w:ascii="Times New Roman" w:hAnsi="Times New Roman" w:cs="Times New Roman"/>
+                <w:sz w:val="20"/>
+                <w:szCs w:val="20"/>
+              </w:rPr>
+              <w:t>weight</w:t>
+            </w:r>
+            <w:proofErr w:type="spellEnd"/>
+            <w:r>
+              <w:rPr>
+                <w:rFonts w:ascii="Times New Roman" w:hAnsi="Times New Roman" w:cs="Times New Roman"/>
+                <w:sz w:val="20"/>
+                <w:szCs w:val="20"/>
+              </w:rPr>
+              <w:t xml:space="preserve">  </w:t>
+            </w:r>
+            <w:proofErr w:type="spellStart"/>
+            <w:r>
+              <w:rPr>
+                <w:rFonts w:ascii="Times New Roman" w:hAnsi="Times New Roman" w:cs="Times New Roman"/>
+                <w:sz w:val="20"/>
+                <w:szCs w:val="20"/>
+              </w:rPr>
+              <w:t>None</w:t>
+            </w:r>
+            <w:proofErr w:type="spellEnd"/>
+            <w:proofErr w:type="gramEnd"/>
+          </w:p>
+          <w:p>
+            <w:pPr>
+              <w:rPr>
+                <w:rFonts w:ascii="Times New Roman" w:hAnsi="Times New Roman" w:cs="Times New Roman"/>
+                <w:b/>
+                <w:bCs/>
+                <w:sz w:val="20"/>
+                <w:szCs w:val="20"/>
+              </w:rPr>
+            </w:pPr>
+            <w:proofErr w:type="spellStart"/>
+            <w:proofErr w:type="gramStart"/>
+            <w:r>
+              <w:rPr>
+                <w:rFonts w:ascii="Times New Roman" w:hAnsi="Times New Roman" w:cs="Times New Roman"/>
+                <w:b/>
+                <w:bCs/>
+                <w:sz w:val="20"/>
+                <w:szCs w:val="20"/>
+              </w:rPr>
+              <w:t>criterion</w:t>
+            </w:r>
+            <w:proofErr w:type="spellEnd"/>
+            <w:r>
+              <w:rPr>
+                <w:rFonts w:ascii="Times New Roman" w:hAnsi="Times New Roman" w:cs="Times New Roman"/>
+                <w:b/>
+                <w:bCs/>
+                <w:sz w:val="20"/>
+                <w:szCs w:val="20"/>
+              </w:rPr>
+              <w:t xml:space="preserve">  </w:t>
+            </w:r>
+            <w:proofErr w:type="spellStart"/>
+            <w:r>
+              <w:rPr>
+                <w:rFonts w:ascii="Times New Roman" w:hAnsi="Times New Roman" w:cs="Times New Roman"/>
+                <w:b/>
+                <w:bCs/>
+                <w:sz w:val="20"/>
+                <w:szCs w:val="20"/>
+              </w:rPr>
+              <w:t>entropy</w:t>
+            </w:r>
+            <w:proofErr w:type="spellEnd"/>
+            <w:proofErr w:type="gramEnd"/>
+          </w:p>
+          <w:p>
+            <w:pPr>
+              <w:rPr>
+                <w:rFonts w:ascii="Times New Roman" w:hAnsi="Times New Roman" w:cs="Times New Roman"/>
+                <w:b/>
+                <w:bCs/>
+                <w:sz w:val="20"/>
+                <w:szCs w:val="20"/>
+              </w:rPr>
+            </w:pPr>
+            <w:proofErr w:type="spellStart"/>
+            <w:r>
+              <w:rPr>
+                <w:rFonts w:ascii="Times New Roman" w:hAnsi="Times New Roman" w:cs="Times New Roman"/>
+                <w:b/>
+                <w:bCs/>
+                <w:sz w:val="20"/>
+                <w:szCs w:val="20"/>
+              </w:rPr>
+              <w:t>max_</w:t>
+            </w:r>
+            <w:proofErr w:type="gramStart"/>
+            <w:r>
+              <w:rPr>
+                <w:rFonts w:ascii="Times New Roman" w:hAnsi="Times New Roman" w:cs="Times New Roman"/>
+                <w:b/>
+                <w:bCs/>
+                <w:sz w:val="20"/>
+                <w:szCs w:val="20"/>
+              </w:rPr>
+              <w:t>depth</w:t>
+            </w:r>
+            <w:proofErr w:type="spellEnd"/>
+            <w:r>
+              <w:rPr>
+                <w:rFonts w:ascii="Times New Roman" w:hAnsi="Times New Roman" w:cs="Times New Roman"/>
+                <w:b/>
+                <w:bCs/>
+                <w:sz w:val="20"/>
+                <w:szCs w:val="20"/>
+              </w:rPr>
+              <w:t xml:space="preserve">  </w:t>
+            </w:r>
+            <w:r>
+              <w:rPr>
+                <w:rFonts w:ascii="Times New Roman" w:hAnsi="Times New Roman" w:cs="Times New Roman"/>
+                <w:b/>
+                <w:bCs/>
+                <w:sz w:val="20"/>
+                <w:szCs w:val="20"/>
+              </w:rPr>
+              <w:t>3</w:t>
+            </w:r>
+            <w:proofErr w:type="gramEnd"/>
+          </w:p>
+          <w:p>
+            <w:pPr>
+              <w:rPr>
+                <w:rFonts w:ascii="Times New Roman" w:hAnsi="Times New Roman" w:cs="Times New Roman"/>
+                <w:sz w:val="20"/>
+                <w:szCs w:val="20"/>
+              </w:rPr>
+            </w:pPr>
+            <w:proofErr w:type="spellStart"/>
+            <w:r>
+              <w:rPr>
+                <w:rFonts w:ascii="Times New Roman" w:hAnsi="Times New Roman" w:cs="Times New Roman"/>
+                <w:sz w:val="20"/>
+                <w:szCs w:val="20"/>
+              </w:rPr>
+              <w:t>max_</w:t>
+            </w:r>
+            <w:proofErr w:type="gramStart"/>
+            <w:r>
+              <w:rPr>
+                <w:rFonts w:ascii="Times New Roman" w:hAnsi="Times New Roman" w:cs="Times New Roman"/>
+                <w:sz w:val="20"/>
+                <w:szCs w:val="20"/>
+              </w:rPr>
+              <w:t>features</w:t>
+            </w:r>
+            <w:proofErr w:type="spellEnd"/>
+            <w:r>
+              <w:rPr>
+                <w:rFonts w:ascii="Times New Roman" w:hAnsi="Times New Roman" w:cs="Times New Roman"/>
+                <w:sz w:val="20"/>
+                <w:szCs w:val="20"/>
+              </w:rPr>
+              <w:t xml:space="preserve">  </w:t>
+            </w:r>
+            <w:proofErr w:type="spellStart"/>
+            <w:r>
+              <w:rPr>
+                <w:rFonts w:ascii="Times New Roman" w:hAnsi="Times New Roman" w:cs="Times New Roman"/>
+                <w:sz w:val="20"/>
+                <w:szCs w:val="20"/>
+              </w:rPr>
+              <w:t>None</w:t>
+            </w:r>
+            <w:proofErr w:type="spellEnd"/>
+            <w:proofErr w:type="gramEnd"/>
+          </w:p>
+          <w:p>
+            <w:pPr>
+              <w:rPr>
+                <w:rFonts w:ascii="Times New Roman" w:hAnsi="Times New Roman" w:cs="Times New Roman"/>
+                <w:sz w:val="20"/>
+                <w:szCs w:val="20"/>
+              </w:rPr>
+            </w:pPr>
+            <w:proofErr w:type="spellStart"/>
+            <w:r>
+              <w:rPr>
+                <w:rFonts w:ascii="Times New Roman" w:hAnsi="Times New Roman" w:cs="Times New Roman"/>
+                <w:sz w:val="20"/>
+                <w:szCs w:val="20"/>
+              </w:rPr>
+              <w:t>max_leaf_</w:t>
+            </w:r>
+            <w:proofErr w:type="gramStart"/>
+            <w:r>
+              <w:rPr>
+                <w:rFonts w:ascii="Times New Roman" w:hAnsi="Times New Roman" w:cs="Times New Roman"/>
+                <w:sz w:val="20"/>
+                <w:szCs w:val="20"/>
+              </w:rPr>
+              <w:t>nodes</w:t>
+            </w:r>
+            <w:proofErr w:type="spellEnd"/>
+            <w:r>
+              <w:rPr>
+                <w:rFonts w:ascii="Times New Roman" w:hAnsi="Times New Roman" w:cs="Times New Roman"/>
+                <w:sz w:val="20"/>
+                <w:szCs w:val="20"/>
+              </w:rPr>
+              <w:t xml:space="preserve">  </w:t>
+            </w:r>
+            <w:proofErr w:type="spellStart"/>
+            <w:r>
+              <w:rPr>
+                <w:rFonts w:ascii="Times New Roman" w:hAnsi="Times New Roman" w:cs="Times New Roman"/>
+                <w:sz w:val="20"/>
+                <w:szCs w:val="20"/>
+              </w:rPr>
+              <w:t>None</w:t>
+            </w:r>
+            <w:proofErr w:type="spellEnd"/>
+            <w:proofErr w:type="gramEnd"/>
+          </w:p>
+          <w:p>
+            <w:pPr>
+              <w:rPr>
+                <w:rFonts w:ascii="Times New Roman" w:hAnsi="Times New Roman" w:cs="Times New Roman"/>
+                <w:sz w:val="20"/>
+                <w:szCs w:val="20"/>
+              </w:rPr>
+            </w:pPr>
+            <w:proofErr w:type="spellStart"/>
+            <w:r>
+              <w:rPr>
+                <w:rFonts w:ascii="Times New Roman" w:hAnsi="Times New Roman" w:cs="Times New Roman"/>
+                <w:sz w:val="20"/>
+                <w:szCs w:val="20"/>
+              </w:rPr>
+              <w:t>min_impurity_</w:t>
+            </w:r>
+            <w:proofErr w:type="gramStart"/>
+            <w:r>
+              <w:rPr>
+                <w:rFonts w:ascii="Times New Roman" w:hAnsi="Times New Roman" w:cs="Times New Roman"/>
+                <w:sz w:val="20"/>
+                <w:szCs w:val="20"/>
+              </w:rPr>
+              <w:t>decrease</w:t>
+            </w:r>
+            <w:proofErr w:type="spellEnd"/>
+            <w:r>
+              <w:rPr>
+                <w:rFonts w:ascii="Times New Roman" w:hAnsi="Times New Roman" w:cs="Times New Roman"/>
+                <w:sz w:val="20"/>
+                <w:szCs w:val="20"/>
+              </w:rPr>
+              <w:t xml:space="preserve">  </w:t>
+            </w:r>
+            <w:r>
+              <w:rPr>
+                <w:rFonts w:ascii="Times New Roman" w:hAnsi="Times New Roman" w:cs="Times New Roman"/>
+                <w:sz w:val="20"/>
+                <w:szCs w:val="20"/>
+              </w:rPr>
+              <w:t>0.0</w:t>
+            </w:r>
+            <w:proofErr w:type="gramEnd"/>
+          </w:p>
+          <w:p>
+            <w:pPr>
+              <w:rPr>
+                <w:rFonts w:ascii="Times New Roman" w:hAnsi="Times New Roman" w:cs="Times New Roman"/>
+                <w:sz w:val="20"/>
+                <w:szCs w:val="20"/>
+              </w:rPr>
+            </w:pPr>
+            <w:proofErr w:type="spellStart"/>
+            <w:r>
+              <w:rPr>
+                <w:rFonts w:ascii="Times New Roman" w:hAnsi="Times New Roman" w:cs="Times New Roman"/>
+                <w:sz w:val="20"/>
+                <w:szCs w:val="20"/>
+              </w:rPr>
+              <w:t>min_samples_</w:t>
+            </w:r>
+            <w:proofErr w:type="gramStart"/>
+            <w:r>
+              <w:rPr>
+                <w:rFonts w:ascii="Times New Roman" w:hAnsi="Times New Roman" w:cs="Times New Roman"/>
+                <w:sz w:val="20"/>
+                <w:szCs w:val="20"/>
+              </w:rPr>
+              <w:t>leaf</w:t>
+            </w:r>
+            <w:proofErr w:type="spellEnd"/>
+            <w:r>
+              <w:rPr>
+                <w:rFonts w:ascii="Times New Roman" w:hAnsi="Times New Roman" w:cs="Times New Roman"/>
+                <w:sz w:val="20"/>
+                <w:szCs w:val="20"/>
+              </w:rPr>
+              <w:t xml:space="preserve">  </w:t>
+            </w:r>
+            <w:r>
+              <w:rPr>
+                <w:rFonts w:ascii="Times New Roman" w:hAnsi="Times New Roman" w:cs="Times New Roman"/>
+                <w:sz w:val="20"/>
+                <w:szCs w:val="20"/>
+              </w:rPr>
+              <w:t>1</w:t>
+            </w:r>
+            <w:proofErr w:type="gramEnd"/>
+          </w:p>
+          <w:p>
+            <w:pPr>
+              <w:rPr>
+                <w:rFonts w:ascii="Times New Roman" w:hAnsi="Times New Roman" w:cs="Times New Roman"/>
+                <w:b/>
+                <w:bCs/>
+                <w:sz w:val="20"/>
+                <w:szCs w:val="20"/>
+              </w:rPr>
+            </w:pPr>
+            <w:proofErr w:type="spellStart"/>
+            <w:r>
+              <w:rPr>
+                <w:rFonts w:ascii="Times New Roman" w:hAnsi="Times New Roman" w:cs="Times New Roman"/>
+                <w:b/>
+                <w:bCs/>
+                <w:sz w:val="20"/>
+                <w:szCs w:val="20"/>
+              </w:rPr>
+              <w:t>min_samples_</w:t>
+            </w:r>
+            <w:proofErr w:type="gramStart"/>
+            <w:r>
+              <w:rPr>
+                <w:rFonts w:ascii="Times New Roman" w:hAnsi="Times New Roman" w:cs="Times New Roman"/>
+                <w:b/>
+                <w:bCs/>
+                <w:sz w:val="20"/>
+                <w:szCs w:val="20"/>
+              </w:rPr>
+              <w:t>split</w:t>
+            </w:r>
+            <w:proofErr w:type="spellEnd"/>
+            <w:r>
+              <w:rPr>
+                <w:rFonts w:ascii="Times New Roman" w:hAnsi="Times New Roman" w:cs="Times New Roman"/>
+                <w:b/>
+                <w:bCs/>
+                <w:sz w:val="20"/>
+                <w:szCs w:val="20"/>
+              </w:rPr>
+              <w:t xml:space="preserve">  </w:t>
+            </w:r>
+            <w:r>
+              <w:rPr>
+                <w:rFonts w:ascii="Times New Roman" w:hAnsi="Times New Roman" w:cs="Times New Roman"/>
+                <w:b/>
+                <w:bCs/>
+                <w:sz w:val="20"/>
+                <w:szCs w:val="20"/>
+              </w:rPr>
+              <w:t>10</w:t>
+            </w:r>
+            <w:proofErr w:type="gramEnd"/>
+          </w:p>
+          <w:p>
+            <w:pPr>
+              <w:rPr>
+                <w:rFonts w:ascii="Times New Roman" w:hAnsi="Times New Roman" w:cs="Times New Roman"/>
+                <w:sz w:val="20"/>
+                <w:szCs w:val="20"/>
+              </w:rPr>
+            </w:pPr>
+            <w:proofErr w:type="spellStart"/>
+            <w:r>
+              <w:rPr>
+                <w:rFonts w:ascii="Times New Roman" w:hAnsi="Times New Roman" w:cs="Times New Roman"/>
+                <w:sz w:val="20"/>
+                <w:szCs w:val="20"/>
+              </w:rPr>
+              <w:t>min_weight_fraction_</w:t>
+            </w:r>
+            <w:proofErr w:type="gramStart"/>
+            <w:r>
+              <w:rPr>
+                <w:rFonts w:ascii="Times New Roman" w:hAnsi="Times New Roman" w:cs="Times New Roman"/>
+                <w:sz w:val="20"/>
+                <w:szCs w:val="20"/>
+              </w:rPr>
+              <w:t>leaf</w:t>
+            </w:r>
+            <w:proofErr w:type="spellEnd"/>
+            <w:r>
+              <w:rPr>
+                <w:rFonts w:ascii="Times New Roman" w:hAnsi="Times New Roman" w:cs="Times New Roman"/>
+                <w:sz w:val="20"/>
+                <w:szCs w:val="20"/>
+              </w:rPr>
+              <w:t xml:space="preserve">  </w:t>
+            </w:r>
+            <w:r>
+              <w:rPr>
+                <w:rFonts w:ascii="Times New Roman" w:hAnsi="Times New Roman" w:cs="Times New Roman"/>
+                <w:sz w:val="20"/>
+                <w:szCs w:val="20"/>
+              </w:rPr>
+              <w:t>0.0</w:t>
+            </w:r>
+            <w:proofErr w:type="gramEnd"/>
+          </w:p>
+          <w:p>
+            <w:pPr>
+              <w:rPr>
+                <w:rFonts w:ascii="Times New Roman" w:hAnsi="Times New Roman" w:cs="Times New Roman"/>
+                <w:sz w:val="20"/>
+                <w:szCs w:val="20"/>
+              </w:rPr>
+            </w:pPr>
+            <w:proofErr w:type="spellStart"/>
+            <w:r>
+              <w:rPr>
+                <w:rFonts w:ascii="Times New Roman" w:hAnsi="Times New Roman" w:cs="Times New Roman"/>
+                <w:sz w:val="20"/>
+                <w:szCs w:val="20"/>
+              </w:rPr>
+              <w:t>monotonic_</w:t>
+            </w:r>
+            <w:proofErr w:type="gramStart"/>
+            <w:r>
+              <w:rPr>
+                <w:rFonts w:ascii="Times New Roman" w:hAnsi="Times New Roman" w:cs="Times New Roman"/>
+                <w:sz w:val="20"/>
+                <w:szCs w:val="20"/>
+              </w:rPr>
+              <w:t>cst</w:t>
+            </w:r>
+            <w:proofErr w:type="spellEnd"/>
+            <w:r>
+              <w:rPr>
+                <w:rFonts w:ascii="Times New Roman" w:hAnsi="Times New Roman" w:cs="Times New Roman"/>
+                <w:sz w:val="20"/>
+                <w:szCs w:val="20"/>
+              </w:rPr>
+              <w:t xml:space="preserve">  </w:t>
+            </w:r>
+            <w:proofErr w:type="spellStart"/>
+            <w:r>
+              <w:rPr>
+                <w:rFonts w:ascii="Times New Roman" w:hAnsi="Times New Roman" w:cs="Times New Roman"/>
+                <w:sz w:val="20"/>
+                <w:szCs w:val="20"/>
+              </w:rPr>
+              <w:t>None</w:t>
+            </w:r>
+            <w:proofErr w:type="spellEnd"/>
+            <w:proofErr w:type="gramEnd"/>
+          </w:p>
+          <w:p>
+            <w:pPr>
+              <w:rPr>
+                <w:rFonts w:ascii="Times New Roman" w:hAnsi="Times New Roman" w:cs="Times New Roman"/>
+                <w:sz w:val="20"/>
+                <w:szCs w:val="20"/>
+              </w:rPr>
+            </w:pPr>
+            <w:proofErr w:type="spellStart"/>
+            <w:r>
+              <w:rPr>
+                <w:rFonts w:ascii="Times New Roman" w:hAnsi="Times New Roman" w:cs="Times New Roman"/>
+                <w:sz w:val="20"/>
+                <w:szCs w:val="20"/>
+              </w:rPr>
+              <w:t>random_</w:t>
+            </w:r>
+            <w:proofErr w:type="gramStart"/>
+            <w:r>
+              <w:rPr>
+                <w:rFonts w:ascii="Times New Roman" w:hAnsi="Times New Roman" w:cs="Times New Roman"/>
+                <w:sz w:val="20"/>
+                <w:szCs w:val="20"/>
+              </w:rPr>
+              <w:t>state</w:t>
+            </w:r>
+            <w:proofErr w:type="spellEnd"/>
+            <w:r>
+              <w:rPr>
+                <w:rFonts w:ascii="Times New Roman" w:hAnsi="Times New Roman" w:cs="Times New Roman"/>
+                <w:sz w:val="20"/>
+                <w:szCs w:val="20"/>
+              </w:rPr>
+              <w:t xml:space="preserve">  </w:t>
+            </w:r>
+            <w:proofErr w:type="spellStart"/>
+            <w:r>
+              <w:rPr>
+                <w:rFonts w:ascii="Times New Roman" w:hAnsi="Times New Roman" w:cs="Times New Roman"/>
+                <w:sz w:val="20"/>
+                <w:szCs w:val="20"/>
+              </w:rPr>
+              <w:t>None</w:t>
+            </w:r>
+            <w:proofErr w:type="spellEnd"/>
+            <w:proofErr w:type="gramEnd"/>
+          </w:p>
+          <w:p>
+            <w:pPr>
+              <w:rPr>
+                <w:rFonts w:ascii="Times New Roman" w:hAnsi="Times New Roman" w:cs="Times New Roman"/>
+                <w:sz w:val="20"/>
+                <w:szCs w:val="20"/>
+              </w:rPr>
+            </w:pPr>
+            <w:proofErr w:type="spellStart"/>
+            <w:proofErr w:type="gramStart"/>
+            <w:r>
+              <w:rPr>
+                <w:rFonts w:ascii="Times New Roman" w:hAnsi="Times New Roman" w:cs="Times New Roman"/>
+                <w:sz w:val="20"/>
+                <w:szCs w:val="20"/>
+              </w:rPr>
+              <w:t>splitter</w:t>
+            </w:r>
+            <w:proofErr w:type="spellEnd"/>
+            <w:r>
+              <w:rPr>
+                <w:rFonts w:ascii="Times New Roman" w:hAnsi="Times New Roman" w:cs="Times New Roman"/>
+                <w:sz w:val="20"/>
+                <w:szCs w:val="20"/>
+              </w:rPr>
+              <w:t xml:space="preserve">  </w:t>
+            </w:r>
+            <w:proofErr w:type="spellStart"/>
+            <w:r>
+              <w:rPr>
+                <w:rFonts w:ascii="Times New Roman" w:hAnsi="Times New Roman" w:cs="Times New Roman"/>
+                <w:sz w:val="20"/>
+                <w:szCs w:val="20"/>
+              </w:rPr>
+              <w:t>best</w:t>
+            </w:r>
+            <w:proofErr w:type="spellEnd"/>
+            <w:proofErr w:type="gramEnd"/>
+          </w:p>
+        </w:tc>
+        <w:tc>
+          <w:tcPr>
+            <w:tcW w:w="4201" w:type="dxa"/>
+          </w:tcPr>
+          <w:p>
+            <w:pPr>
+              <w:rPr>
+                <w:rFonts w:ascii="Times New Roman" w:hAnsi="Times New Roman" w:cs="Times New Roman"/>
+                <w:sz w:val="20"/>
+                <w:szCs w:val="20"/>
+              </w:rPr>
+            </w:pPr>
+            <w:r>
+              <w:rPr>
+                <w:rFonts w:ascii="Times New Roman" w:hAnsi="Times New Roman" w:cs="Times New Roman"/>
+                <w:sz w:val="20"/>
+                <w:szCs w:val="20"/>
+              </w:rPr>
+              <w:t xml:space="preserve">Rendimiento obtenido: </w:t>
+            </w:r>
+            <w:r>
+              <w:rPr>
+                <w:rFonts w:ascii="Times New Roman" w:hAnsi="Times New Roman" w:cs="Times New Roman"/>
+                <w:sz w:val="20"/>
+                <w:szCs w:val="20"/>
+              </w:rPr>
+              <w:t>0.8886158886158886</w:t>
+            </w:r>
+          </w:p>
+          <w:p>
+            <w:pPr>
+              <w:rPr>
+                <w:rFonts w:ascii="Times New Roman" w:hAnsi="Times New Roman" w:cs="Times New Roman"/>
+                <w:sz w:val="20"/>
+                <w:szCs w:val="20"/>
+              </w:rPr>
+            </w:pPr>
+            <w:r>
+              <w:rPr>
+                <w:rFonts w:ascii="Times New Roman" w:hAnsi="Times New Roman" w:cs="Times New Roman"/>
+                <w:sz w:val="20"/>
+                <w:szCs w:val="20"/>
+              </w:rPr>
+              <w:t>Matriz de confusión:</w:t>
+            </w:r>
+          </w:p>
+          <w:p>
+            <w:pPr>
+              <w:rPr>
+                <w:rFonts w:ascii="Times New Roman" w:hAnsi="Times New Roman" w:cs="Times New Roman"/>
+                <w:sz w:val="20"/>
+                <w:szCs w:val="20"/>
+              </w:rPr>
+            </w:pPr>
+            <w:r>
+              <w:rPr>
+                <w:rFonts w:ascii="Times New Roman" w:hAnsi="Times New Roman" w:cs="Times New Roman"/>
+                <w:sz w:val="20"/>
+                <w:szCs w:val="20"/>
+              </w:rPr>
+              <w:drawing>
+                <wp:inline distT="0" distB="0" distL="0" distR="0" wp14:anchorId="3D4364FC" wp14:editId="795E38FF">
+                  <wp:extent cx="2649125" cy="2213582"/>
+                  <wp:effectExtent l="0" t="0" r="0" b="0"/>
+                  <wp:docPr id="14" name="Imagen 14"/>
+                  <wp:cNvGraphicFramePr>
+                    <a:graphicFrameLocks xmlns:a="http://schemas.openxmlformats.org/drawingml/2006/main" noChangeAspect="1"/>
+                  </wp:cNvGraphicFramePr>
+                  <a:graphic xmlns:a="http://schemas.openxmlformats.org/drawingml/2006/main">
+                    <a:graphicData uri="http://schemas.openxmlformats.org/drawingml/2006/picture">
+                      <pic:pic xmlns:pic="http://schemas.openxmlformats.org/drawingml/2006/picture">
+                        <pic:nvPicPr>
+                          <pic:cNvPr id="1" name=""/>
+                          <pic:cNvPicPr/>
+                        </pic:nvPicPr>
+                        <pic:blipFill>
+                          <a:blip r:embed="rId14"/>
+                          <a:stretch>
+                            <a:fillRect/>
+                          </a:stretch>
+                        </pic:blipFill>
+                        <pic:spPr>
+                          <a:xfrm>
+                            <a:off x="0" y="0"/>
+                            <a:ext cx="2659503" cy="2222253"/>
+                          </a:xfrm>
+                          <a:prstGeom prst="rect">
+                            <a:avLst/>
+                          </a:prstGeom>
+                        </pic:spPr>
+                      </pic:pic>
+                    </a:graphicData>
+                  </a:graphic>
+                </wp:inline>
+              </w:drawing>
+            </w:r>
+          </w:p>
+        </w:tc>
+      </w:tr>
+      <w:tr>
+        <w:tc>
+          <w:tcPr>
+            <w:tcW w:w="2192" w:type="dxa"/>
+          </w:tcPr>
+          <w:p>
+            <w:pPr>
+              <w:rPr>
+                <w:rFonts w:ascii="Times New Roman" w:hAnsi="Times New Roman" w:cs="Times New Roman"/>
+                <w:sz w:val="20"/>
+                <w:szCs w:val="20"/>
+              </w:rPr>
+            </w:pPr>
+          </w:p>
+          <w:p>
+            <w:pPr>
+              <w:rPr>
+                <w:rFonts w:ascii="Times New Roman" w:hAnsi="Times New Roman" w:cs="Times New Roman"/>
+                <w:sz w:val="20"/>
+                <w:szCs w:val="20"/>
+              </w:rPr>
+            </w:pPr>
+            <w:r>
+              <w:rPr>
+                <w:rFonts w:ascii="Times New Roman" w:hAnsi="Times New Roman" w:cs="Times New Roman"/>
+                <w:sz w:val="20"/>
+                <w:szCs w:val="20"/>
+              </w:rPr>
+              <w:t xml:space="preserve">Método de ensamblado de modelos: </w:t>
+            </w:r>
+          </w:p>
+          <w:p>
+            <w:pPr>
+              <w:rPr>
+                <w:rFonts w:ascii="Times New Roman" w:hAnsi="Times New Roman" w:cs="Times New Roman"/>
+                <w:sz w:val="20"/>
+                <w:szCs w:val="20"/>
+              </w:rPr>
+            </w:pPr>
+            <w:proofErr w:type="spellStart"/>
+            <w:r>
+              <w:rPr>
+                <w:rFonts w:ascii="Times New Roman" w:hAnsi="Times New Roman" w:cs="Times New Roman"/>
+                <w:sz w:val="20"/>
+                <w:szCs w:val="20"/>
+              </w:rPr>
+              <w:t>RandomForestClassifier</w:t>
+            </w:r>
+            <w:proofErr w:type="spellEnd"/>
+          </w:p>
+          <w:p>
+            <w:pPr>
+              <w:rPr>
+                <w:rFonts w:ascii="Times New Roman" w:hAnsi="Times New Roman" w:cs="Times New Roman"/>
+                <w:sz w:val="20"/>
+                <w:szCs w:val="20"/>
+              </w:rPr>
+            </w:pPr>
+          </w:p>
+          <w:p>
+            <w:pPr>
+              <w:rPr>
+                <w:rFonts w:ascii="Times New Roman" w:hAnsi="Times New Roman" w:cs="Times New Roman"/>
+                <w:sz w:val="20"/>
+                <w:szCs w:val="20"/>
+              </w:rPr>
+            </w:pPr>
+          </w:p>
+          <w:p>
+            <w:pPr>
+              <w:rPr>
+                <w:rFonts w:ascii="Times New Roman" w:hAnsi="Times New Roman" w:cs="Times New Roman"/>
+                <w:sz w:val="20"/>
+                <w:szCs w:val="20"/>
+              </w:rPr>
+            </w:pPr>
+          </w:p>
+        </w:tc>
+        <w:tc>
+          <w:tcPr>
+            <w:tcW w:w="2623" w:type="dxa"/>
+          </w:tcPr>
+          <w:p>
+            <w:pPr>
+              <w:rPr>
+                <w:rFonts w:ascii="Times New Roman" w:hAnsi="Times New Roman" w:cs="Times New Roman"/>
+                <w:sz w:val="20"/>
+                <w:szCs w:val="20"/>
+              </w:rPr>
+            </w:pPr>
+            <w:r>
+              <w:rPr>
+                <w:rFonts w:ascii="Times New Roman" w:hAnsi="Times New Roman" w:cs="Times New Roman"/>
+                <w:sz w:val="20"/>
+                <w:szCs w:val="20"/>
+              </w:rPr>
+              <w:t xml:space="preserve">Bootstrap    </w:t>
+            </w:r>
+            <w:r>
+              <w:rPr>
+                <w:rFonts w:ascii="Times New Roman" w:hAnsi="Times New Roman" w:cs="Times New Roman"/>
+                <w:sz w:val="20"/>
+                <w:szCs w:val="20"/>
+              </w:rPr>
+              <w:t xml:space="preserve"> </w:t>
+            </w:r>
+            <w:r>
+              <w:rPr>
+                <w:rFonts w:ascii="Times New Roman" w:hAnsi="Times New Roman" w:cs="Times New Roman"/>
+                <w:sz w:val="20"/>
+                <w:szCs w:val="20"/>
+              </w:rPr>
+              <w:t>True</w:t>
+            </w:r>
+          </w:p>
+          <w:p>
+            <w:pPr>
+              <w:rPr>
+                <w:rFonts w:ascii="Times New Roman" w:hAnsi="Times New Roman" w:cs="Times New Roman"/>
+                <w:sz w:val="20"/>
+                <w:szCs w:val="20"/>
+              </w:rPr>
+            </w:pPr>
+            <w:proofErr w:type="spellStart"/>
+            <w:r>
+              <w:rPr>
+                <w:rFonts w:ascii="Times New Roman" w:hAnsi="Times New Roman" w:cs="Times New Roman"/>
+                <w:sz w:val="20"/>
+                <w:szCs w:val="20"/>
+              </w:rPr>
+              <w:t>ccp_alpha</w:t>
+            </w:r>
+            <w:proofErr w:type="spellEnd"/>
+            <w:r>
+              <w:rPr>
+                <w:rFonts w:ascii="Times New Roman" w:hAnsi="Times New Roman" w:cs="Times New Roman"/>
+                <w:sz w:val="20"/>
+                <w:szCs w:val="20"/>
+              </w:rPr>
+              <w:t xml:space="preserve">     </w:t>
+            </w:r>
+            <w:r>
+              <w:rPr>
+                <w:rFonts w:ascii="Times New Roman" w:hAnsi="Times New Roman" w:cs="Times New Roman"/>
+                <w:sz w:val="20"/>
+                <w:szCs w:val="20"/>
+              </w:rPr>
+              <w:t>0.0</w:t>
+            </w:r>
+          </w:p>
+          <w:p>
+            <w:pPr>
+              <w:rPr>
+                <w:rFonts w:ascii="Times New Roman" w:hAnsi="Times New Roman" w:cs="Times New Roman"/>
+                <w:sz w:val="20"/>
+                <w:szCs w:val="20"/>
+              </w:rPr>
+            </w:pPr>
+            <w:proofErr w:type="spellStart"/>
+            <w:r>
+              <w:rPr>
+                <w:rFonts w:ascii="Times New Roman" w:hAnsi="Times New Roman" w:cs="Times New Roman"/>
+                <w:sz w:val="20"/>
+                <w:szCs w:val="20"/>
+              </w:rPr>
+              <w:t>class_</w:t>
+            </w:r>
+            <w:proofErr w:type="gramStart"/>
+            <w:r>
+              <w:rPr>
+                <w:rFonts w:ascii="Times New Roman" w:hAnsi="Times New Roman" w:cs="Times New Roman"/>
+                <w:sz w:val="20"/>
+                <w:szCs w:val="20"/>
+              </w:rPr>
+              <w:t>weight</w:t>
+            </w:r>
+            <w:proofErr w:type="spellEnd"/>
+            <w:r>
+              <w:rPr>
+                <w:rFonts w:ascii="Times New Roman" w:hAnsi="Times New Roman" w:cs="Times New Roman"/>
+                <w:sz w:val="20"/>
+                <w:szCs w:val="20"/>
+              </w:rPr>
+              <w:t xml:space="preserve">  </w:t>
+            </w:r>
+            <w:proofErr w:type="spellStart"/>
+            <w:r>
+              <w:rPr>
+                <w:rFonts w:ascii="Times New Roman" w:hAnsi="Times New Roman" w:cs="Times New Roman"/>
+                <w:sz w:val="20"/>
+                <w:szCs w:val="20"/>
+              </w:rPr>
+              <w:t>None</w:t>
+            </w:r>
+            <w:proofErr w:type="spellEnd"/>
+            <w:proofErr w:type="gramEnd"/>
+          </w:p>
+          <w:p>
+            <w:pPr>
+              <w:rPr>
+                <w:rFonts w:ascii="Times New Roman" w:hAnsi="Times New Roman" w:cs="Times New Roman"/>
+                <w:sz w:val="20"/>
+                <w:szCs w:val="20"/>
+              </w:rPr>
+            </w:pPr>
+            <w:proofErr w:type="spellStart"/>
+            <w:proofErr w:type="gramStart"/>
+            <w:r>
+              <w:rPr>
+                <w:rFonts w:ascii="Times New Roman" w:hAnsi="Times New Roman" w:cs="Times New Roman"/>
+                <w:sz w:val="20"/>
+                <w:szCs w:val="20"/>
+              </w:rPr>
+              <w:t>criterion</w:t>
+            </w:r>
+            <w:proofErr w:type="spellEnd"/>
+            <w:r>
+              <w:rPr>
+                <w:rFonts w:ascii="Times New Roman" w:hAnsi="Times New Roman" w:cs="Times New Roman"/>
+                <w:sz w:val="20"/>
+                <w:szCs w:val="20"/>
+              </w:rPr>
+              <w:t xml:space="preserve">  </w:t>
+            </w:r>
+            <w:proofErr w:type="spellStart"/>
+            <w:r>
+              <w:rPr>
+                <w:rFonts w:ascii="Times New Roman" w:hAnsi="Times New Roman" w:cs="Times New Roman"/>
+                <w:sz w:val="20"/>
+                <w:szCs w:val="20"/>
+              </w:rPr>
+              <w:t>gini</w:t>
+            </w:r>
+            <w:proofErr w:type="spellEnd"/>
+            <w:proofErr w:type="gramEnd"/>
+          </w:p>
+          <w:p>
+            <w:pPr>
+              <w:rPr>
+                <w:rFonts w:ascii="Times New Roman" w:hAnsi="Times New Roman" w:cs="Times New Roman"/>
+                <w:sz w:val="20"/>
+                <w:szCs w:val="20"/>
+              </w:rPr>
+            </w:pPr>
+            <w:proofErr w:type="spellStart"/>
+            <w:r>
+              <w:rPr>
+                <w:rFonts w:ascii="Times New Roman" w:hAnsi="Times New Roman" w:cs="Times New Roman"/>
+                <w:sz w:val="20"/>
+                <w:szCs w:val="20"/>
+              </w:rPr>
+              <w:t>max_</w:t>
+            </w:r>
+            <w:proofErr w:type="gramStart"/>
+            <w:r>
+              <w:rPr>
+                <w:rFonts w:ascii="Times New Roman" w:hAnsi="Times New Roman" w:cs="Times New Roman"/>
+                <w:sz w:val="20"/>
+                <w:szCs w:val="20"/>
+              </w:rPr>
+              <w:t>depth</w:t>
+            </w:r>
+            <w:proofErr w:type="spellEnd"/>
+            <w:r>
+              <w:rPr>
+                <w:rFonts w:ascii="Times New Roman" w:hAnsi="Times New Roman" w:cs="Times New Roman"/>
+                <w:sz w:val="20"/>
+                <w:szCs w:val="20"/>
+              </w:rPr>
+              <w:t xml:space="preserve">  </w:t>
+            </w:r>
+            <w:proofErr w:type="spellStart"/>
+            <w:r>
+              <w:rPr>
+                <w:rFonts w:ascii="Times New Roman" w:hAnsi="Times New Roman" w:cs="Times New Roman"/>
+                <w:sz w:val="20"/>
+                <w:szCs w:val="20"/>
+              </w:rPr>
+              <w:t>None</w:t>
+            </w:r>
+            <w:proofErr w:type="spellEnd"/>
+            <w:proofErr w:type="gramEnd"/>
+          </w:p>
+          <w:p>
+            <w:pPr>
+              <w:rPr>
+                <w:rFonts w:ascii="Times New Roman" w:hAnsi="Times New Roman" w:cs="Times New Roman"/>
+                <w:sz w:val="20"/>
+                <w:szCs w:val="20"/>
+              </w:rPr>
+            </w:pPr>
+            <w:proofErr w:type="spellStart"/>
+            <w:r>
+              <w:rPr>
+                <w:rFonts w:ascii="Times New Roman" w:hAnsi="Times New Roman" w:cs="Times New Roman"/>
+                <w:sz w:val="20"/>
+                <w:szCs w:val="20"/>
+              </w:rPr>
+              <w:t>max_</w:t>
+            </w:r>
+            <w:proofErr w:type="gramStart"/>
+            <w:r>
+              <w:rPr>
+                <w:rFonts w:ascii="Times New Roman" w:hAnsi="Times New Roman" w:cs="Times New Roman"/>
+                <w:sz w:val="20"/>
+                <w:szCs w:val="20"/>
+              </w:rPr>
+              <w:t>features</w:t>
+            </w:r>
+            <w:proofErr w:type="spellEnd"/>
+            <w:r>
+              <w:rPr>
+                <w:rFonts w:ascii="Times New Roman" w:hAnsi="Times New Roman" w:cs="Times New Roman"/>
+                <w:sz w:val="20"/>
+                <w:szCs w:val="20"/>
+              </w:rPr>
+              <w:t xml:space="preserve">  </w:t>
+            </w:r>
+            <w:proofErr w:type="spellStart"/>
+            <w:r>
+              <w:rPr>
+                <w:rFonts w:ascii="Times New Roman" w:hAnsi="Times New Roman" w:cs="Times New Roman"/>
+                <w:sz w:val="20"/>
+                <w:szCs w:val="20"/>
+              </w:rPr>
+              <w:t>sqrt</w:t>
+            </w:r>
+            <w:proofErr w:type="spellEnd"/>
+            <w:proofErr w:type="gramEnd"/>
+          </w:p>
+          <w:p>
+            <w:pPr>
+              <w:rPr>
+                <w:rFonts w:ascii="Times New Roman" w:hAnsi="Times New Roman" w:cs="Times New Roman"/>
+                <w:sz w:val="20"/>
+                <w:szCs w:val="20"/>
+              </w:rPr>
+            </w:pPr>
+            <w:proofErr w:type="spellStart"/>
+            <w:r>
+              <w:rPr>
+                <w:rFonts w:ascii="Times New Roman" w:hAnsi="Times New Roman" w:cs="Times New Roman"/>
+                <w:sz w:val="20"/>
+                <w:szCs w:val="20"/>
+              </w:rPr>
+              <w:t>max_leaf_</w:t>
+            </w:r>
+            <w:proofErr w:type="gramStart"/>
+            <w:r>
+              <w:rPr>
+                <w:rFonts w:ascii="Times New Roman" w:hAnsi="Times New Roman" w:cs="Times New Roman"/>
+                <w:sz w:val="20"/>
+                <w:szCs w:val="20"/>
+              </w:rPr>
+              <w:t>nodes</w:t>
+            </w:r>
+            <w:proofErr w:type="spellEnd"/>
+            <w:r>
+              <w:rPr>
+                <w:rFonts w:ascii="Times New Roman" w:hAnsi="Times New Roman" w:cs="Times New Roman"/>
+                <w:sz w:val="20"/>
+                <w:szCs w:val="20"/>
+              </w:rPr>
+              <w:t xml:space="preserve">  </w:t>
+            </w:r>
+            <w:proofErr w:type="spellStart"/>
+            <w:r>
+              <w:rPr>
+                <w:rFonts w:ascii="Times New Roman" w:hAnsi="Times New Roman" w:cs="Times New Roman"/>
+                <w:sz w:val="20"/>
+                <w:szCs w:val="20"/>
+              </w:rPr>
+              <w:t>None</w:t>
+            </w:r>
+            <w:proofErr w:type="spellEnd"/>
+            <w:proofErr w:type="gramEnd"/>
+          </w:p>
+          <w:p>
+            <w:pPr>
+              <w:rPr>
+                <w:rFonts w:ascii="Times New Roman" w:hAnsi="Times New Roman" w:cs="Times New Roman"/>
+                <w:sz w:val="20"/>
+                <w:szCs w:val="20"/>
+              </w:rPr>
+            </w:pPr>
+            <w:proofErr w:type="spellStart"/>
+            <w:r>
+              <w:rPr>
+                <w:rFonts w:ascii="Times New Roman" w:hAnsi="Times New Roman" w:cs="Times New Roman"/>
+                <w:sz w:val="20"/>
+                <w:szCs w:val="20"/>
+              </w:rPr>
+              <w:t>max_samples</w:t>
+            </w:r>
+            <w:proofErr w:type="spellEnd"/>
+            <w:r>
+              <w:rPr>
+                <w:rFonts w:ascii="Times New Roman" w:hAnsi="Times New Roman" w:cs="Times New Roman"/>
+                <w:sz w:val="20"/>
+                <w:szCs w:val="20"/>
+              </w:rPr>
+              <w:t xml:space="preserve"> </w:t>
+            </w:r>
+            <w:proofErr w:type="spellStart"/>
+            <w:r>
+              <w:rPr>
+                <w:rFonts w:ascii="Times New Roman" w:hAnsi="Times New Roman" w:cs="Times New Roman"/>
+                <w:sz w:val="20"/>
+                <w:szCs w:val="20"/>
+              </w:rPr>
+              <w:t>None</w:t>
+            </w:r>
+            <w:proofErr w:type="spellEnd"/>
+          </w:p>
+          <w:p>
+            <w:pPr>
+              <w:rPr>
+                <w:rFonts w:ascii="Times New Roman" w:hAnsi="Times New Roman" w:cs="Times New Roman"/>
+                <w:sz w:val="20"/>
+                <w:szCs w:val="20"/>
+              </w:rPr>
+            </w:pPr>
+            <w:proofErr w:type="spellStart"/>
+            <w:r>
+              <w:rPr>
+                <w:rFonts w:ascii="Times New Roman" w:hAnsi="Times New Roman" w:cs="Times New Roman"/>
+                <w:sz w:val="20"/>
+                <w:szCs w:val="20"/>
+              </w:rPr>
+              <w:t>min_impurity_decrease</w:t>
+            </w:r>
+            <w:proofErr w:type="spellEnd"/>
+            <w:r>
+              <w:rPr>
+                <w:rFonts w:ascii="Times New Roman" w:hAnsi="Times New Roman" w:cs="Times New Roman"/>
+                <w:sz w:val="20"/>
+                <w:szCs w:val="20"/>
+              </w:rPr>
+              <w:t xml:space="preserve"> </w:t>
+            </w:r>
+            <w:r>
+              <w:rPr>
+                <w:rFonts w:ascii="Times New Roman" w:hAnsi="Times New Roman" w:cs="Times New Roman"/>
+                <w:sz w:val="20"/>
+                <w:szCs w:val="20"/>
+              </w:rPr>
+              <w:t>0.0</w:t>
+            </w:r>
+          </w:p>
+          <w:p>
+            <w:pPr>
+              <w:rPr>
+                <w:rFonts w:ascii="Times New Roman" w:hAnsi="Times New Roman" w:cs="Times New Roman"/>
+                <w:sz w:val="20"/>
+                <w:szCs w:val="20"/>
+              </w:rPr>
+            </w:pPr>
+            <w:proofErr w:type="spellStart"/>
+            <w:r>
+              <w:rPr>
+                <w:rFonts w:ascii="Times New Roman" w:hAnsi="Times New Roman" w:cs="Times New Roman"/>
+                <w:sz w:val="20"/>
+                <w:szCs w:val="20"/>
+              </w:rPr>
+              <w:t>min_samples_leaf</w:t>
+            </w:r>
+            <w:proofErr w:type="spellEnd"/>
+            <w:r>
+              <w:rPr>
+                <w:rFonts w:ascii="Times New Roman" w:hAnsi="Times New Roman" w:cs="Times New Roman"/>
+                <w:sz w:val="20"/>
+                <w:szCs w:val="20"/>
+              </w:rPr>
+              <w:t xml:space="preserve"> </w:t>
+            </w:r>
+            <w:r>
+              <w:rPr>
+                <w:rFonts w:ascii="Times New Roman" w:hAnsi="Times New Roman" w:cs="Times New Roman"/>
+                <w:sz w:val="20"/>
+                <w:szCs w:val="20"/>
+              </w:rPr>
+              <w:t>1</w:t>
+            </w:r>
+          </w:p>
+          <w:p>
+            <w:pPr>
+              <w:rPr>
+                <w:rFonts w:ascii="Times New Roman" w:hAnsi="Times New Roman" w:cs="Times New Roman"/>
+                <w:sz w:val="20"/>
+                <w:szCs w:val="20"/>
+              </w:rPr>
+            </w:pPr>
+            <w:proofErr w:type="spellStart"/>
+            <w:r>
+              <w:rPr>
+                <w:rFonts w:ascii="Times New Roman" w:hAnsi="Times New Roman" w:cs="Times New Roman"/>
+                <w:sz w:val="20"/>
+                <w:szCs w:val="20"/>
+              </w:rPr>
+              <w:t>min_samples_split</w:t>
+            </w:r>
+            <w:proofErr w:type="spellEnd"/>
+            <w:r>
+              <w:rPr>
+                <w:rFonts w:ascii="Times New Roman" w:hAnsi="Times New Roman" w:cs="Times New Roman"/>
+                <w:sz w:val="20"/>
+                <w:szCs w:val="20"/>
+              </w:rPr>
+              <w:t xml:space="preserve"> </w:t>
+            </w:r>
+            <w:r>
+              <w:rPr>
+                <w:rFonts w:ascii="Times New Roman" w:hAnsi="Times New Roman" w:cs="Times New Roman"/>
+                <w:sz w:val="20"/>
+                <w:szCs w:val="20"/>
+              </w:rPr>
+              <w:t>2</w:t>
+            </w:r>
+          </w:p>
+          <w:p>
+            <w:pPr>
+              <w:rPr>
+                <w:rFonts w:ascii="Times New Roman" w:hAnsi="Times New Roman" w:cs="Times New Roman"/>
+                <w:sz w:val="20"/>
+                <w:szCs w:val="20"/>
+              </w:rPr>
+            </w:pPr>
+            <w:proofErr w:type="spellStart"/>
+            <w:r>
+              <w:rPr>
+                <w:rFonts w:ascii="Times New Roman" w:hAnsi="Times New Roman" w:cs="Times New Roman"/>
+                <w:sz w:val="20"/>
+                <w:szCs w:val="20"/>
+              </w:rPr>
+              <w:t>min_weight_fraction_</w:t>
+            </w:r>
+            <w:proofErr w:type="gramStart"/>
+            <w:r>
+              <w:rPr>
+                <w:rFonts w:ascii="Times New Roman" w:hAnsi="Times New Roman" w:cs="Times New Roman"/>
+                <w:sz w:val="20"/>
+                <w:szCs w:val="20"/>
+              </w:rPr>
+              <w:t>leaf</w:t>
+            </w:r>
+            <w:proofErr w:type="spellEnd"/>
+            <w:r>
+              <w:rPr>
+                <w:rFonts w:ascii="Times New Roman" w:hAnsi="Times New Roman" w:cs="Times New Roman"/>
+                <w:sz w:val="20"/>
+                <w:szCs w:val="20"/>
+              </w:rPr>
+              <w:t xml:space="preserve">  </w:t>
+            </w:r>
+            <w:r>
+              <w:rPr>
+                <w:rFonts w:ascii="Times New Roman" w:hAnsi="Times New Roman" w:cs="Times New Roman"/>
+                <w:sz w:val="20"/>
+                <w:szCs w:val="20"/>
+              </w:rPr>
+              <w:t>0.0</w:t>
+            </w:r>
+            <w:proofErr w:type="gramEnd"/>
+          </w:p>
+          <w:p>
+            <w:pPr>
+              <w:rPr>
+                <w:rFonts w:ascii="Times New Roman" w:hAnsi="Times New Roman" w:cs="Times New Roman"/>
+                <w:sz w:val="20"/>
+                <w:szCs w:val="20"/>
+              </w:rPr>
+            </w:pPr>
+            <w:proofErr w:type="spellStart"/>
+            <w:r>
+              <w:rPr>
+                <w:rFonts w:ascii="Times New Roman" w:hAnsi="Times New Roman" w:cs="Times New Roman"/>
+                <w:sz w:val="20"/>
+                <w:szCs w:val="20"/>
+              </w:rPr>
+              <w:t>monotonic_</w:t>
+            </w:r>
+            <w:proofErr w:type="gramStart"/>
+            <w:r>
+              <w:rPr>
+                <w:rFonts w:ascii="Times New Roman" w:hAnsi="Times New Roman" w:cs="Times New Roman"/>
+                <w:sz w:val="20"/>
+                <w:szCs w:val="20"/>
+              </w:rPr>
+              <w:t>cst</w:t>
+            </w:r>
+            <w:proofErr w:type="spellEnd"/>
+            <w:r>
+              <w:rPr>
+                <w:rFonts w:ascii="Times New Roman" w:hAnsi="Times New Roman" w:cs="Times New Roman"/>
+                <w:sz w:val="20"/>
+                <w:szCs w:val="20"/>
+              </w:rPr>
+              <w:t xml:space="preserve">  </w:t>
+            </w:r>
+            <w:proofErr w:type="spellStart"/>
+            <w:r>
+              <w:rPr>
+                <w:rFonts w:ascii="Times New Roman" w:hAnsi="Times New Roman" w:cs="Times New Roman"/>
+                <w:sz w:val="20"/>
+                <w:szCs w:val="20"/>
+              </w:rPr>
+              <w:t>None</w:t>
+            </w:r>
+            <w:proofErr w:type="spellEnd"/>
+            <w:proofErr w:type="gramEnd"/>
+          </w:p>
+          <w:p>
+            <w:pPr>
+              <w:rPr>
+                <w:rFonts w:ascii="Times New Roman" w:hAnsi="Times New Roman" w:cs="Times New Roman"/>
+                <w:b/>
+                <w:bCs/>
+                <w:sz w:val="20"/>
+                <w:szCs w:val="20"/>
+              </w:rPr>
+            </w:pPr>
+            <w:proofErr w:type="spellStart"/>
+            <w:r>
+              <w:rPr>
+                <w:rFonts w:ascii="Times New Roman" w:hAnsi="Times New Roman" w:cs="Times New Roman"/>
+                <w:b/>
+                <w:bCs/>
+                <w:sz w:val="20"/>
+                <w:szCs w:val="20"/>
+              </w:rPr>
+              <w:t>n_</w:t>
+            </w:r>
+            <w:proofErr w:type="gramStart"/>
+            <w:r>
+              <w:rPr>
+                <w:rFonts w:ascii="Times New Roman" w:hAnsi="Times New Roman" w:cs="Times New Roman"/>
+                <w:b/>
+                <w:bCs/>
+                <w:sz w:val="20"/>
+                <w:szCs w:val="20"/>
+              </w:rPr>
+              <w:t>estimators</w:t>
+            </w:r>
+            <w:proofErr w:type="spellEnd"/>
+            <w:r>
+              <w:rPr>
+                <w:rFonts w:ascii="Times New Roman" w:hAnsi="Times New Roman" w:cs="Times New Roman"/>
+                <w:b/>
+                <w:bCs/>
+                <w:sz w:val="20"/>
+                <w:szCs w:val="20"/>
+              </w:rPr>
+              <w:t xml:space="preserve">  </w:t>
+            </w:r>
+            <w:r>
+              <w:rPr>
+                <w:rFonts w:ascii="Times New Roman" w:hAnsi="Times New Roman" w:cs="Times New Roman"/>
+                <w:b/>
+                <w:bCs/>
+                <w:sz w:val="20"/>
+                <w:szCs w:val="20"/>
+              </w:rPr>
+              <w:t>10</w:t>
+            </w:r>
+            <w:proofErr w:type="gramEnd"/>
+          </w:p>
+          <w:p>
+            <w:pPr>
+              <w:rPr>
+                <w:rFonts w:ascii="Times New Roman" w:hAnsi="Times New Roman" w:cs="Times New Roman"/>
+                <w:sz w:val="20"/>
+                <w:szCs w:val="20"/>
+              </w:rPr>
+            </w:pPr>
+            <w:proofErr w:type="spellStart"/>
+            <w:r>
+              <w:rPr>
+                <w:rFonts w:ascii="Times New Roman" w:hAnsi="Times New Roman" w:cs="Times New Roman"/>
+                <w:sz w:val="20"/>
+                <w:szCs w:val="20"/>
+              </w:rPr>
+              <w:t>n_</w:t>
+            </w:r>
+            <w:proofErr w:type="gramStart"/>
+            <w:r>
+              <w:rPr>
+                <w:rFonts w:ascii="Times New Roman" w:hAnsi="Times New Roman" w:cs="Times New Roman"/>
+                <w:sz w:val="20"/>
+                <w:szCs w:val="20"/>
+              </w:rPr>
+              <w:t>jobs</w:t>
+            </w:r>
+            <w:proofErr w:type="spellEnd"/>
+            <w:r>
+              <w:rPr>
+                <w:rFonts w:ascii="Times New Roman" w:hAnsi="Times New Roman" w:cs="Times New Roman"/>
+                <w:sz w:val="20"/>
+                <w:szCs w:val="20"/>
+              </w:rPr>
+              <w:t xml:space="preserve">  </w:t>
+            </w:r>
+            <w:proofErr w:type="spellStart"/>
+            <w:r>
+              <w:rPr>
+                <w:rFonts w:ascii="Times New Roman" w:hAnsi="Times New Roman" w:cs="Times New Roman"/>
+                <w:sz w:val="20"/>
+                <w:szCs w:val="20"/>
+              </w:rPr>
+              <w:t>None</w:t>
+            </w:r>
+            <w:proofErr w:type="spellEnd"/>
+            <w:proofErr w:type="gramEnd"/>
+          </w:p>
+          <w:p>
+            <w:pPr>
+              <w:rPr>
+                <w:rFonts w:ascii="Times New Roman" w:hAnsi="Times New Roman" w:cs="Times New Roman"/>
+                <w:sz w:val="20"/>
+                <w:szCs w:val="20"/>
+              </w:rPr>
+            </w:pPr>
+            <w:proofErr w:type="spellStart"/>
+            <w:r>
+              <w:rPr>
+                <w:rFonts w:ascii="Times New Roman" w:hAnsi="Times New Roman" w:cs="Times New Roman"/>
+                <w:sz w:val="20"/>
+                <w:szCs w:val="20"/>
+              </w:rPr>
+              <w:t>oob_</w:t>
+            </w:r>
+            <w:proofErr w:type="gramStart"/>
+            <w:r>
+              <w:rPr>
+                <w:rFonts w:ascii="Times New Roman" w:hAnsi="Times New Roman" w:cs="Times New Roman"/>
+                <w:sz w:val="20"/>
+                <w:szCs w:val="20"/>
+              </w:rPr>
+              <w:t>score</w:t>
+            </w:r>
+            <w:proofErr w:type="spellEnd"/>
+            <w:r>
+              <w:rPr>
+                <w:rFonts w:ascii="Times New Roman" w:hAnsi="Times New Roman" w:cs="Times New Roman"/>
+                <w:sz w:val="20"/>
+                <w:szCs w:val="20"/>
+              </w:rPr>
+              <w:t xml:space="preserve">  </w:t>
+            </w:r>
+            <w:r>
+              <w:rPr>
+                <w:rFonts w:ascii="Times New Roman" w:hAnsi="Times New Roman" w:cs="Times New Roman"/>
+                <w:sz w:val="20"/>
+                <w:szCs w:val="20"/>
+              </w:rPr>
+              <w:t>False</w:t>
+            </w:r>
+            <w:proofErr w:type="gramEnd"/>
+          </w:p>
+          <w:p>
+            <w:pPr>
+              <w:rPr>
+                <w:rFonts w:ascii="Times New Roman" w:hAnsi="Times New Roman" w:cs="Times New Roman"/>
+                <w:sz w:val="20"/>
+                <w:szCs w:val="20"/>
+              </w:rPr>
+            </w:pPr>
+            <w:proofErr w:type="spellStart"/>
+            <w:r>
+              <w:rPr>
+                <w:rFonts w:ascii="Times New Roman" w:hAnsi="Times New Roman" w:cs="Times New Roman"/>
+                <w:sz w:val="20"/>
+                <w:szCs w:val="20"/>
+              </w:rPr>
+              <w:t>random_</w:t>
+            </w:r>
+            <w:proofErr w:type="gramStart"/>
+            <w:r>
+              <w:rPr>
+                <w:rFonts w:ascii="Times New Roman" w:hAnsi="Times New Roman" w:cs="Times New Roman"/>
+                <w:sz w:val="20"/>
+                <w:szCs w:val="20"/>
+              </w:rPr>
+              <w:t>state</w:t>
+            </w:r>
+            <w:proofErr w:type="spellEnd"/>
+            <w:r>
+              <w:rPr>
+                <w:rFonts w:ascii="Times New Roman" w:hAnsi="Times New Roman" w:cs="Times New Roman"/>
+                <w:sz w:val="20"/>
+                <w:szCs w:val="20"/>
+              </w:rPr>
+              <w:t xml:space="preserve">  </w:t>
+            </w:r>
+            <w:proofErr w:type="spellStart"/>
+            <w:r>
+              <w:rPr>
+                <w:rFonts w:ascii="Times New Roman" w:hAnsi="Times New Roman" w:cs="Times New Roman"/>
+                <w:sz w:val="20"/>
+                <w:szCs w:val="20"/>
+              </w:rPr>
+              <w:t>None</w:t>
+            </w:r>
+            <w:proofErr w:type="spellEnd"/>
+            <w:proofErr w:type="gramEnd"/>
+          </w:p>
+          <w:p>
+            <w:pPr>
+              <w:rPr>
+                <w:rFonts w:ascii="Times New Roman" w:hAnsi="Times New Roman" w:cs="Times New Roman"/>
+                <w:sz w:val="20"/>
+                <w:szCs w:val="20"/>
+              </w:rPr>
+            </w:pPr>
+            <w:proofErr w:type="gramStart"/>
+            <w:r>
+              <w:rPr>
+                <w:rFonts w:ascii="Times New Roman" w:hAnsi="Times New Roman" w:cs="Times New Roman"/>
+                <w:sz w:val="20"/>
+                <w:szCs w:val="20"/>
+              </w:rPr>
+              <w:t>verbose</w:t>
+            </w:r>
+            <w:r>
+              <w:rPr>
+                <w:rFonts w:ascii="Times New Roman" w:hAnsi="Times New Roman" w:cs="Times New Roman"/>
+                <w:sz w:val="20"/>
+                <w:szCs w:val="20"/>
+              </w:rPr>
+              <w:t xml:space="preserve">  </w:t>
+            </w:r>
+            <w:r>
+              <w:rPr>
+                <w:rFonts w:ascii="Times New Roman" w:hAnsi="Times New Roman" w:cs="Times New Roman"/>
+                <w:sz w:val="20"/>
+                <w:szCs w:val="20"/>
+              </w:rPr>
+              <w:t>0</w:t>
+            </w:r>
+            <w:proofErr w:type="gramEnd"/>
+          </w:p>
+          <w:p>
+            <w:pPr>
+              <w:rPr>
+                <w:rFonts w:ascii="Times New Roman" w:hAnsi="Times New Roman" w:cs="Times New Roman"/>
+                <w:sz w:val="20"/>
+                <w:szCs w:val="20"/>
+              </w:rPr>
+            </w:pPr>
+            <w:proofErr w:type="spellStart"/>
+            <w:r>
+              <w:rPr>
+                <w:rFonts w:ascii="Times New Roman" w:hAnsi="Times New Roman" w:cs="Times New Roman"/>
+                <w:sz w:val="20"/>
+                <w:szCs w:val="20"/>
+              </w:rPr>
+              <w:t>warm_</w:t>
+            </w:r>
+            <w:proofErr w:type="gramStart"/>
+            <w:r>
+              <w:rPr>
+                <w:rFonts w:ascii="Times New Roman" w:hAnsi="Times New Roman" w:cs="Times New Roman"/>
+                <w:sz w:val="20"/>
+                <w:szCs w:val="20"/>
+              </w:rPr>
+              <w:t>start</w:t>
+            </w:r>
+            <w:proofErr w:type="spellEnd"/>
+            <w:r>
+              <w:rPr>
+                <w:rFonts w:ascii="Times New Roman" w:hAnsi="Times New Roman" w:cs="Times New Roman"/>
+                <w:sz w:val="20"/>
+                <w:szCs w:val="20"/>
+              </w:rPr>
+              <w:t xml:space="preserve">  </w:t>
+            </w:r>
+            <w:r>
+              <w:rPr>
+                <w:rFonts w:ascii="Times New Roman" w:hAnsi="Times New Roman" w:cs="Times New Roman"/>
+                <w:sz w:val="20"/>
+                <w:szCs w:val="20"/>
+              </w:rPr>
+              <w:t>False</w:t>
+            </w:r>
+            <w:proofErr w:type="gramEnd"/>
+          </w:p>
+        </w:tc>
+        <w:tc>
+          <w:tcPr>
+            <w:tcW w:w="4201" w:type="dxa"/>
+          </w:tcPr>
+          <w:p>
+            <w:pPr>
+              <w:rPr>
+                <w:rFonts w:ascii="Times New Roman" w:hAnsi="Times New Roman" w:cs="Times New Roman"/>
+                <w:sz w:val="20"/>
+                <w:szCs w:val="20"/>
+              </w:rPr>
+            </w:pPr>
+            <w:r>
+              <w:rPr>
+                <w:rFonts w:ascii="Times New Roman" w:hAnsi="Times New Roman" w:cs="Times New Roman"/>
+                <w:sz w:val="20"/>
+                <w:szCs w:val="20"/>
+              </w:rPr>
+              <w:t xml:space="preserve">Rendimiento obtenido: </w:t>
+            </w:r>
+            <w:r>
+              <w:rPr>
+                <w:rFonts w:ascii="Times New Roman" w:hAnsi="Times New Roman" w:cs="Times New Roman"/>
+                <w:sz w:val="20"/>
+                <w:szCs w:val="20"/>
+              </w:rPr>
+              <w:t>0.8824733824733825</w:t>
+            </w:r>
+          </w:p>
+          <w:p>
+            <w:pPr>
+              <w:rPr>
+                <w:rFonts w:ascii="Times New Roman" w:hAnsi="Times New Roman" w:cs="Times New Roman"/>
+                <w:sz w:val="20"/>
+                <w:szCs w:val="20"/>
+              </w:rPr>
+            </w:pPr>
+            <w:r>
+              <w:rPr>
+                <w:rFonts w:ascii="Times New Roman" w:hAnsi="Times New Roman" w:cs="Times New Roman"/>
+                <w:sz w:val="20"/>
+                <w:szCs w:val="20"/>
+              </w:rPr>
+              <w:t>Matriz de confusión:</w:t>
+            </w:r>
+          </w:p>
+          <w:p>
+            <w:pPr>
+              <w:rPr>
+                <w:rFonts w:ascii="Times New Roman" w:hAnsi="Times New Roman" w:cs="Times New Roman"/>
+                <w:sz w:val="20"/>
+                <w:szCs w:val="20"/>
+              </w:rPr>
+            </w:pPr>
+            <w:r>
+              <w:rPr>
+                <w:rFonts w:ascii="Times New Roman" w:hAnsi="Times New Roman" w:cs="Times New Roman"/>
+                <w:sz w:val="20"/>
+                <w:szCs w:val="20"/>
+              </w:rPr>
+              <w:drawing>
+                <wp:inline distT="0" distB="0" distL="0" distR="0" wp14:anchorId="544ACFA3" wp14:editId="2B398FC0">
+                  <wp:extent cx="2553952" cy="2134057"/>
+                  <wp:effectExtent l="0" t="0" r="0" b="0"/>
+                  <wp:docPr id="15" name="Imagen 15"/>
+                  <wp:cNvGraphicFramePr>
+                    <a:graphicFrameLocks xmlns:a="http://schemas.openxmlformats.org/drawingml/2006/main" noChangeAspect="1"/>
+                  </wp:cNvGraphicFramePr>
+                  <a:graphic xmlns:a="http://schemas.openxmlformats.org/drawingml/2006/main">
+                    <a:graphicData uri="http://schemas.openxmlformats.org/drawingml/2006/picture">
+                      <pic:pic xmlns:pic="http://schemas.openxmlformats.org/drawingml/2006/picture">
+                        <pic:nvPicPr>
+                          <pic:cNvPr id="1" name=""/>
+                          <pic:cNvPicPr/>
+                        </pic:nvPicPr>
+                        <pic:blipFill>
+                          <a:blip r:embed="rId15"/>
+                          <a:stretch>
+                            <a:fillRect/>
+                          </a:stretch>
+                        </pic:blipFill>
+                        <pic:spPr>
+                          <a:xfrm>
+                            <a:off x="0" y="0"/>
+                            <a:ext cx="2564579" cy="2142936"/>
+                          </a:xfrm>
+                          <a:prstGeom prst="rect">
+                            <a:avLst/>
+                          </a:prstGeom>
+                        </pic:spPr>
+                      </pic:pic>
+                    </a:graphicData>
+                  </a:graphic>
+                </wp:inline>
+              </w:drawing>
+            </w:r>
+          </w:p>
+        </w:tc>
+      </w:tr>
+    </w:tbl>
+    <w:p>
+      <w:pPr>
+        <w:rPr>
+          <w:rFonts w:ascii="Times New Roman" w:hAnsi="Times New Roman" w:cs="Times New Roman"/>
+        </w:rPr>
+      </w:pPr>
+    </w:p>
+    <w:p>
+      <w:pPr>
+        <w:rPr>
+          <w:rFonts w:ascii="Times New Roman" w:hAnsi="Times New Roman" w:cs="Times New Roman"/>
+        </w:rPr>
+      </w:pPr>
+      <w:r>
+        <w:rPr>
+          <w:rFonts w:ascii="Times New Roman" w:hAnsi="Times New Roman" w:cs="Times New Roman"/>
+        </w:rPr>
+        <w:t>[1] Árbol obtenido:</w:t>
       </w:r>
     </w:p>
     <w:p>
@@ -3085,6 +6360,69 @@
           <w:rFonts w:ascii="Times New Roman" w:hAnsi="Times New Roman" w:cs="Times New Roman"/>
         </w:rPr>
       </w:pPr>
+      <w:r>
+        <w:rPr>
+          <w:rFonts w:ascii="Times New Roman" w:hAnsi="Times New Roman" w:cs="Times New Roman"/>
+        </w:rPr>
+        <w:drawing>
+          <wp:inline distT="0" distB="0" distL="0" distR="0" wp14:anchorId="664575DF" wp14:editId="5944D4AC">
+            <wp:extent cx="5731510" cy="2884170"/>
+            <wp:effectExtent l="0" t="0" r="2540" b="0"/>
+            <wp:docPr id="10" name="Imagen 10"/>
+            <wp:cNvGraphicFramePr>
+              <a:graphicFrameLocks xmlns:a="http://schemas.openxmlformats.org/drawingml/2006/main" noChangeAspect="1"/>
+            </wp:cNvGraphicFramePr>
+            <a:graphic xmlns:a="http://schemas.openxmlformats.org/drawingml/2006/main">
+              <a:graphicData uri="http://schemas.openxmlformats.org/drawingml/2006/picture">
+                <pic:pic xmlns:pic="http://schemas.openxmlformats.org/drawingml/2006/picture">
+                  <pic:nvPicPr>
+                    <pic:cNvPr id="1" name=""/>
+                    <pic:cNvPicPr/>
+                  </pic:nvPicPr>
+                  <pic:blipFill>
+                    <a:blip r:embed="rId16"/>
+                    <a:stretch>
+                      <a:fillRect/>
+                    </a:stretch>
+                  </pic:blipFill>
+                  <pic:spPr>
+                    <a:xfrm>
+                      <a:off x="0" y="0"/>
+                      <a:ext cx="5731510" cy="2884170"/>
+                    </a:xfrm>
+                    <a:prstGeom prst="rect">
+                      <a:avLst/>
+                    </a:prstGeom>
+                  </pic:spPr>
+                </pic:pic>
+              </a:graphicData>
+            </a:graphic>
+          </wp:inline>
+        </w:drawing>
+      </w:r>
+    </w:p>
+    <w:p>
+      <w:pPr>
+        <w:pStyle w:val="Ttulo2"/>
+        <w:jc w:val="both"/>
+        <w:rPr>
+          <w:rFonts w:ascii="Times New Roman" w:hAnsi="Times New Roman" w:cs="Times New Roman"/>
+          <w:b/>
+          <w:bCs/>
+          <w:sz w:val="24"/>
+          <w:szCs w:val="24"/>
+        </w:rPr>
+      </w:pPr>
+      <w:r>
+        <w:rPr>
+          <w:rFonts w:ascii="Times New Roman" w:hAnsi="Times New Roman" w:cs="Times New Roman"/>
+          <w:b/>
+          <w:bCs/>
+          <w:sz w:val="24"/>
+          <w:szCs w:val="24"/>
+        </w:rPr>
+        <w:t>[E] EVALUACION</w:t>
+      </w:r>
     </w:p>
     <w:p>
       <w:pPr>
@@ -3097,7 +6435,9 @@
           <w:szCs w:val="24"/>
         </w:rPr>
       </w:pPr>
-      <w:r>
+    </w:p>
+    <w:p>
+      <w:pPr>
         <w:rPr>
           <w:rFonts w:ascii="Times New Roman" w:hAnsi="Times New Roman" w:cs="Times New Roman"/>
           <w:b/>
@@ -3106,6 +6446,16 @@
           <w:sz w:val="24"/>
           <w:szCs w:val="24"/>
         </w:rPr>
+      </w:pPr>
+      <w:r>
+        <w:rPr>
+          <w:rFonts w:ascii="Times New Roman" w:hAnsi="Times New Roman" w:cs="Times New Roman"/>
+          <w:b/>
+          <w:bCs/>
+          <w:color w:val="2F5496" w:themeColor="accent1" w:themeShade="BF"/>
+          <w:sz w:val="24"/>
+          <w:szCs w:val="24"/>
+        </w:rPr>
         <w:t>[F] DESPLIEGUE / IMPLEMENTACIÓN</w:t>
       </w:r>
     </w:p>
@@ -3144,6 +6494,7 @@
           <w:sz w:val="24"/>
           <w:szCs w:val="24"/>
         </w:rPr>
+        <w:lastRenderedPageBreak/>
         <w:drawing>
           <wp:inline distT="0" distB="0" distL="0" distR="0" wp14:anchorId="74CB13C4" wp14:editId="2DC231BA">
             <wp:extent cx="5966509" cy="2552920"/>
@@ -3160,7 +6511,7 @@
                     <pic:cNvPicPr/>
                   </pic:nvPicPr>
                   <pic:blipFill>
-                    <a:blip r:embed="rId12"/>
+                    <a:blip r:embed="rId17"/>
                     <a:stretch>
                       <a:fillRect/>
                     </a:stretch>
@@ -3233,7 +6584,7 @@
                     <pic:cNvPicPr/>
                   </pic:nvPicPr>
                   <pic:blipFill>
-                    <a:blip r:embed="rId13"/>
+                    <a:blip r:embed="rId18"/>
                     <a:stretch>
                       <a:fillRect/>
                     </a:stretch>
@@ -3297,8 +6648,8 @@
       </w:pPr>
     </w:p>
     <w:sectPr>
-      <w:headerReference w:type="default" r:id="rId14"/>
-      <w:footerReference w:type="default" r:id="rId15"/>
+      <w:headerReference w:type="default" r:id="rId19"/>
+      <w:footerReference w:type="default" r:id="rId20"/>
       <w:pgSz w:w="11906" w:h="16838"/>
       <w:pgMar w:top="1440" w:right="1440" w:bottom="1440" w:left="1440" w:header="720" w:footer="720" w:gutter="0"/>
       <w:cols w:space="720"/>

</xml_diff>